<commit_message>
Docs and diagram changed and finished
</commit_message>
<xml_diff>
--- a/docs/Diseño/TrazabilidadTablaReadX.docx
+++ b/docs/Diseño/TrazabilidadTablaReadX.docx
@@ -243,18 +243,7 @@
                 <w:lang w:eastAsia="es-CO"/>
                 <w14:ligatures w14:val="none"/>
               </w:rPr>
-              <w:t>Registrar</w:t>
-            </w:r>
-            <w:r>
-              <w:rPr>
-                <w:rFonts w:ascii="Times New Roman" w:eastAsia="Times New Roman" w:hAnsi="Times New Roman" w:cs="Times New Roman"/>
-                <w:kern w:val="0"/>
-                <w:sz w:val="24"/>
-                <w:szCs w:val="24"/>
-                <w:lang w:eastAsia="es-CO"/>
-                <w14:ligatures w14:val="none"/>
-              </w:rPr>
-              <w:t xml:space="preserve"> libros o revistas</w:t>
+              <w:t>Registrar libros o revistas</w:t>
             </w:r>
           </w:p>
         </w:tc>
@@ -1556,9 +1545,9 @@
         <w:tblLook w:val="04A0" w:firstRow="1" w:lastRow="0" w:firstColumn="1" w:lastColumn="0" w:noHBand="0" w:noVBand="1"/>
       </w:tblPr>
       <w:tblGrid>
-        <w:gridCol w:w="3359"/>
-        <w:gridCol w:w="1978"/>
-        <w:gridCol w:w="3689"/>
+        <w:gridCol w:w="2636"/>
+        <w:gridCol w:w="1898"/>
+        <w:gridCol w:w="4492"/>
       </w:tblGrid>
       <w:tr>
         <w:tc>
@@ -1722,7 +1711,6 @@
             <w:tcBorders>
               <w:top w:val="single" w:sz="4" w:space="0" w:color="auto"/>
               <w:left w:val="single" w:sz="4" w:space="0" w:color="auto"/>
-              <w:bottom w:val="single" w:sz="4" w:space="0" w:color="auto"/>
               <w:right w:val="single" w:sz="4" w:space="0" w:color="auto"/>
             </w:tcBorders>
             <w:tcMar>
@@ -1900,9 +1888,7 @@
             <w:tcW w:w="0" w:type="auto"/>
             <w:vMerge/>
             <w:tcBorders>
-              <w:top w:val="single" w:sz="4" w:space="0" w:color="auto"/>
               <w:left w:val="single" w:sz="4" w:space="0" w:color="auto"/>
-              <w:bottom w:val="single" w:sz="4" w:space="0" w:color="auto"/>
               <w:right w:val="single" w:sz="4" w:space="0" w:color="auto"/>
             </w:tcBorders>
             <w:vAlign w:val="center"/>
@@ -2037,13 +2023,274 @@
             <w:tcW w:w="0" w:type="auto"/>
             <w:vMerge/>
             <w:tcBorders>
-              <w:top w:val="single" w:sz="4" w:space="0" w:color="auto"/>
+              <w:left w:val="single" w:sz="4" w:space="0" w:color="auto"/>
+              <w:right w:val="single" w:sz="4" w:space="0" w:color="auto"/>
+            </w:tcBorders>
+            <w:vAlign w:val="center"/>
+            <w:hideMark/>
+          </w:tcPr>
+          <w:p>
+            <w:pPr>
+              <w:spacing w:after="0" w:line="240" w:lineRule="auto"/>
+              <w:rPr>
+                <w:rFonts w:ascii="Times New Roman" w:eastAsia="Times New Roman" w:hAnsi="Times New Roman" w:cs="Times New Roman"/>
+                <w:kern w:val="0"/>
+                <w:sz w:val="24"/>
+                <w:szCs w:val="24"/>
+                <w:lang w:val="en-US" w:eastAsia="es-CO"/>
+                <w14:ligatures w14:val="none"/>
+              </w:rPr>
+            </w:pPr>
+          </w:p>
+        </w:tc>
+        <w:tc>
+          <w:tcPr>
+            <w:tcW w:w="0" w:type="auto"/>
+            <w:tcBorders>
+              <w:top w:val="single" w:sz="8" w:space="0" w:color="000000"/>
+              <w:left w:val="single" w:sz="4" w:space="0" w:color="auto"/>
+              <w:bottom w:val="single" w:sz="8" w:space="0" w:color="000000"/>
+              <w:right w:val="single" w:sz="8" w:space="0" w:color="000000"/>
+            </w:tcBorders>
+            <w:tcMar>
+              <w:top w:w="100" w:type="dxa"/>
+              <w:left w:w="100" w:type="dxa"/>
+              <w:bottom w:w="100" w:type="dxa"/>
+              <w:right w:w="100" w:type="dxa"/>
+            </w:tcMar>
+            <w:hideMark/>
+          </w:tcPr>
+          <w:p>
+            <w:pPr>
+              <w:spacing w:after="0" w:line="240" w:lineRule="auto"/>
+              <w:rPr>
+                <w:rFonts w:ascii="Arial" w:eastAsia="Times New Roman" w:hAnsi="Arial" w:cs="Arial"/>
+                <w:color w:val="000000"/>
+                <w:kern w:val="0"/>
+                <w:lang w:eastAsia="es-CO"/>
+                <w14:ligatures w14:val="none"/>
+              </w:rPr>
+            </w:pPr>
+            <w:r>
+              <w:rPr>
+                <w:rFonts w:ascii="Arial" w:eastAsia="Times New Roman" w:hAnsi="Arial" w:cs="Arial"/>
+                <w:color w:val="000000"/>
+                <w:kern w:val="0"/>
+                <w:lang w:eastAsia="es-CO"/>
+                <w14:ligatures w14:val="none"/>
+              </w:rPr>
+              <w:t>Clase</w:t>
+            </w:r>
+          </w:p>
+          <w:p>
+            <w:pPr>
+              <w:spacing w:after="0" w:line="240" w:lineRule="auto"/>
+              <w:rPr>
+                <w:rFonts w:ascii="Times New Roman" w:eastAsia="Times New Roman" w:hAnsi="Times New Roman" w:cs="Times New Roman"/>
+                <w:kern w:val="0"/>
+                <w:sz w:val="24"/>
+                <w:szCs w:val="24"/>
+                <w:lang w:eastAsia="es-CO"/>
+                <w14:ligatures w14:val="none"/>
+              </w:rPr>
+            </w:pPr>
+            <w:r>
+              <w:rPr>
+                <w:rFonts w:ascii="Times New Roman" w:eastAsia="Times New Roman" w:hAnsi="Times New Roman" w:cs="Times New Roman"/>
+                <w:kern w:val="0"/>
+                <w:sz w:val="24"/>
+                <w:szCs w:val="24"/>
+                <w:lang w:eastAsia="es-CO"/>
+                <w14:ligatures w14:val="none"/>
+              </w:rPr>
+              <w:t>ReadXCompany</w:t>
+            </w:r>
+          </w:p>
+        </w:tc>
+        <w:tc>
+          <w:tcPr>
+            <w:tcW w:w="0" w:type="auto"/>
+            <w:tcBorders>
+              <w:top w:val="single" w:sz="8" w:space="0" w:color="000000"/>
+              <w:left w:val="single" w:sz="8" w:space="0" w:color="000000"/>
+              <w:bottom w:val="single" w:sz="8" w:space="0" w:color="000000"/>
+              <w:right w:val="single" w:sz="8" w:space="0" w:color="000000"/>
+            </w:tcBorders>
+            <w:tcMar>
+              <w:top w:w="100" w:type="dxa"/>
+              <w:left w:w="100" w:type="dxa"/>
+              <w:bottom w:w="100" w:type="dxa"/>
+              <w:right w:w="100" w:type="dxa"/>
+            </w:tcMar>
+            <w:hideMark/>
+          </w:tcPr>
+          <w:p>
+            <w:pPr>
+              <w:spacing w:after="0" w:line="240" w:lineRule="auto"/>
+              <w:rPr>
+                <w:rFonts w:ascii="Times New Roman" w:eastAsia="Times New Roman" w:hAnsi="Times New Roman" w:cs="Times New Roman"/>
+                <w:kern w:val="0"/>
+                <w:sz w:val="24"/>
+                <w:szCs w:val="24"/>
+                <w:lang w:val="en-US" w:eastAsia="es-CO"/>
+                <w14:ligatures w14:val="none"/>
+              </w:rPr>
+            </w:pPr>
+            <w:r>
+              <w:rPr>
+                <w:rFonts w:ascii="Arial" w:eastAsia="Times New Roman" w:hAnsi="Arial" w:cs="Arial"/>
+                <w:color w:val="000000"/>
+                <w:kern w:val="0"/>
+                <w:lang w:val="en-US" w:eastAsia="es-CO"/>
+                <w14:ligatures w14:val="none"/>
+              </w:rPr>
+              <w:t>modifyBibliographic(double newPrice,String indentifier)</w:t>
+            </w:r>
+          </w:p>
+        </w:tc>
+      </w:tr>
+      <w:tr>
+        <w:trPr>
+          <w:trHeight w:val="493"/>
+        </w:trPr>
+        <w:tc>
+          <w:tcPr>
+            <w:tcW w:w="0" w:type="auto"/>
+            <w:vMerge/>
+            <w:tcBorders>
+              <w:left w:val="single" w:sz="4" w:space="0" w:color="auto"/>
+              <w:right w:val="single" w:sz="4" w:space="0" w:color="auto"/>
+            </w:tcBorders>
+            <w:vAlign w:val="center"/>
+          </w:tcPr>
+          <w:p>
+            <w:pPr>
+              <w:spacing w:after="0" w:line="240" w:lineRule="auto"/>
+              <w:rPr>
+                <w:rFonts w:ascii="Times New Roman" w:eastAsia="Times New Roman" w:hAnsi="Times New Roman" w:cs="Times New Roman"/>
+                <w:kern w:val="0"/>
+                <w:sz w:val="24"/>
+                <w:szCs w:val="24"/>
+                <w:lang w:val="en-US" w:eastAsia="es-CO"/>
+                <w14:ligatures w14:val="none"/>
+              </w:rPr>
+            </w:pPr>
+          </w:p>
+        </w:tc>
+        <w:tc>
+          <w:tcPr>
+            <w:tcW w:w="0" w:type="auto"/>
+            <w:tcBorders>
+              <w:top w:val="single" w:sz="8" w:space="0" w:color="000000"/>
+              <w:left w:val="single" w:sz="4" w:space="0" w:color="auto"/>
+              <w:bottom w:val="single" w:sz="8" w:space="0" w:color="000000"/>
+              <w:right w:val="single" w:sz="8" w:space="0" w:color="000000"/>
+            </w:tcBorders>
+            <w:tcMar>
+              <w:top w:w="100" w:type="dxa"/>
+              <w:left w:w="100" w:type="dxa"/>
+              <w:bottom w:w="100" w:type="dxa"/>
+              <w:right w:w="100" w:type="dxa"/>
+            </w:tcMar>
+          </w:tcPr>
+          <w:p>
+            <w:pPr>
+              <w:spacing w:after="0" w:line="240" w:lineRule="auto"/>
+              <w:rPr>
+                <w:rFonts w:ascii="Arial" w:eastAsia="Times New Roman" w:hAnsi="Arial" w:cs="Arial"/>
+                <w:color w:val="000000"/>
+                <w:kern w:val="0"/>
+                <w:lang w:eastAsia="es-CO"/>
+                <w14:ligatures w14:val="none"/>
+              </w:rPr>
+            </w:pPr>
+            <w:r>
+              <w:rPr>
+                <w:rFonts w:ascii="Arial" w:eastAsia="Times New Roman" w:hAnsi="Arial" w:cs="Arial"/>
+                <w:color w:val="000000"/>
+                <w:kern w:val="0"/>
+                <w:lang w:eastAsia="es-CO"/>
+                <w14:ligatures w14:val="none"/>
+              </w:rPr>
+              <w:t>Clase</w:t>
+            </w:r>
+          </w:p>
+          <w:p>
+            <w:pPr>
+              <w:spacing w:after="0" w:line="240" w:lineRule="auto"/>
+              <w:rPr>
+                <w:rFonts w:ascii="Arial" w:eastAsia="Times New Roman" w:hAnsi="Arial" w:cs="Arial"/>
+                <w:color w:val="000000"/>
+                <w:kern w:val="0"/>
+                <w:lang w:eastAsia="es-CO"/>
+                <w14:ligatures w14:val="none"/>
+              </w:rPr>
+            </w:pPr>
+            <w:r>
+              <w:rPr>
+                <w:rFonts w:ascii="Arial" w:eastAsia="Times New Roman" w:hAnsi="Arial" w:cs="Arial"/>
+                <w:color w:val="000000"/>
+                <w:kern w:val="0"/>
+                <w:lang w:eastAsia="es-CO"/>
+                <w14:ligatures w14:val="none"/>
+              </w:rPr>
+              <w:t>User</w:t>
+            </w:r>
+          </w:p>
+        </w:tc>
+        <w:tc>
+          <w:tcPr>
+            <w:tcW w:w="0" w:type="auto"/>
+            <w:tcBorders>
+              <w:top w:val="single" w:sz="8" w:space="0" w:color="000000"/>
+              <w:left w:val="single" w:sz="8" w:space="0" w:color="000000"/>
+              <w:bottom w:val="single" w:sz="8" w:space="0" w:color="000000"/>
+              <w:right w:val="single" w:sz="8" w:space="0" w:color="000000"/>
+            </w:tcBorders>
+            <w:tcMar>
+              <w:top w:w="100" w:type="dxa"/>
+              <w:left w:w="100" w:type="dxa"/>
+              <w:bottom w:w="100" w:type="dxa"/>
+              <w:right w:w="100" w:type="dxa"/>
+            </w:tcMar>
+          </w:tcPr>
+          <w:p>
+            <w:pPr>
+              <w:spacing w:after="0" w:line="240" w:lineRule="auto"/>
+              <w:rPr>
+                <w:rFonts w:ascii="Arial" w:eastAsia="Times New Roman" w:hAnsi="Arial" w:cs="Arial"/>
+                <w:color w:val="000000"/>
+                <w:kern w:val="0"/>
+                <w:lang w:val="en-US" w:eastAsia="es-CO"/>
+                <w14:ligatures w14:val="none"/>
+              </w:rPr>
+            </w:pPr>
+            <w:r>
+              <w:rPr>
+                <w:rFonts w:ascii="Arial" w:eastAsia="Times New Roman" w:hAnsi="Arial" w:cs="Arial"/>
+                <w:color w:val="000000"/>
+                <w:kern w:val="0"/>
+                <w:lang w:val="en-US" w:eastAsia="es-CO"/>
+                <w14:ligatures w14:val="none"/>
+              </w:rPr>
+              <w:t>modifyUsersProduct(BibliographicProduct product)</w:t>
+            </w:r>
+          </w:p>
+        </w:tc>
+      </w:tr>
+      <w:tr>
+        <w:trPr>
+          <w:trHeight w:val="493"/>
+        </w:trPr>
+        <w:tc>
+          <w:tcPr>
+            <w:tcW w:w="0" w:type="auto"/>
+            <w:tcBorders>
               <w:left w:val="single" w:sz="4" w:space="0" w:color="auto"/>
               <w:bottom w:val="single" w:sz="4" w:space="0" w:color="auto"/>
               <w:right w:val="single" w:sz="4" w:space="0" w:color="auto"/>
             </w:tcBorders>
             <w:vAlign w:val="center"/>
-            <w:hideMark/>
           </w:tcPr>
           <w:p>
             <w:pPr>
@@ -2074,7 +2321,6 @@
               <w:bottom w:w="100" w:type="dxa"/>
               <w:right w:w="100" w:type="dxa"/>
             </w:tcMar>
-            <w:hideMark/>
           </w:tcPr>
           <w:p>
             <w:pPr>
@@ -2102,65 +2348,61 @@
             <w:pPr>
               <w:spacing w:after="0" w:line="240" w:lineRule="auto"/>
               <w:rPr>
-                <w:rFonts w:ascii="Times New Roman" w:eastAsia="Times New Roman" w:hAnsi="Times New Roman" w:cs="Times New Roman"/>
-                <w:kern w:val="0"/>
-                <w:sz w:val="24"/>
-                <w:szCs w:val="24"/>
-                <w:lang w:eastAsia="es-CO"/>
-                <w14:ligatures w14:val="none"/>
-              </w:rPr>
-            </w:pPr>
-            <w:r>
-              <w:rPr>
-                <w:rFonts w:ascii="Times New Roman" w:eastAsia="Times New Roman" w:hAnsi="Times New Roman" w:cs="Times New Roman"/>
-                <w:kern w:val="0"/>
-                <w:sz w:val="24"/>
-                <w:szCs w:val="24"/>
-                <w:lang w:eastAsia="es-CO"/>
-                <w14:ligatures w14:val="none"/>
-              </w:rPr>
-              <w:t>ReadXCompany</w:t>
-            </w:r>
-          </w:p>
-        </w:tc>
-        <w:tc>
-          <w:tcPr>
-            <w:tcW w:w="0" w:type="auto"/>
-            <w:tcBorders>
-              <w:top w:val="single" w:sz="8" w:space="0" w:color="000000"/>
-              <w:left w:val="single" w:sz="8" w:space="0" w:color="000000"/>
-              <w:bottom w:val="single" w:sz="8" w:space="0" w:color="000000"/>
-              <w:right w:val="single" w:sz="8" w:space="0" w:color="000000"/>
-            </w:tcBorders>
-            <w:tcMar>
-              <w:top w:w="100" w:type="dxa"/>
-              <w:left w:w="100" w:type="dxa"/>
-              <w:bottom w:w="100" w:type="dxa"/>
-              <w:right w:w="100" w:type="dxa"/>
-            </w:tcMar>
-            <w:hideMark/>
-          </w:tcPr>
-          <w:p>
-            <w:pPr>
-              <w:spacing w:after="0" w:line="240" w:lineRule="auto"/>
-              <w:rPr>
-                <w:rFonts w:ascii="Times New Roman" w:eastAsia="Times New Roman" w:hAnsi="Times New Roman" w:cs="Times New Roman"/>
-                <w:kern w:val="0"/>
-                <w:sz w:val="24"/>
-                <w:szCs w:val="24"/>
-                <w:lang w:val="en-US" w:eastAsia="es-CO"/>
-                <w14:ligatures w14:val="none"/>
-              </w:rPr>
-            </w:pPr>
-            <w:r>
-              <w:rPr>
-                <w:rFonts w:ascii="Arial" w:eastAsia="Times New Roman" w:hAnsi="Arial" w:cs="Arial"/>
-                <w:color w:val="000000"/>
-                <w:kern w:val="0"/>
-                <w:lang w:val="en-US" w:eastAsia="es-CO"/>
-                <w14:ligatures w14:val="none"/>
-              </w:rPr>
-              <w:t>modifyBibliographic(double newPrice,String indentifier)</w:t>
+                <w:rFonts w:ascii="Arial" w:eastAsia="Times New Roman" w:hAnsi="Arial" w:cs="Arial"/>
+                <w:color w:val="000000"/>
+                <w:kern w:val="0"/>
+                <w:lang w:eastAsia="es-CO"/>
+                <w14:ligatures w14:val="none"/>
+              </w:rPr>
+            </w:pPr>
+            <w:r>
+              <w:rPr>
+                <w:rFonts w:ascii="Arial" w:eastAsia="Times New Roman" w:hAnsi="Arial" w:cs="Arial"/>
+                <w:color w:val="000000"/>
+                <w:kern w:val="0"/>
+                <w:lang w:eastAsia="es-CO"/>
+                <w14:ligatures w14:val="none"/>
+              </w:rPr>
+              <w:t>Section</w:t>
+            </w:r>
+          </w:p>
+        </w:tc>
+        <w:tc>
+          <w:tcPr>
+            <w:tcW w:w="0" w:type="auto"/>
+            <w:tcBorders>
+              <w:top w:val="single" w:sz="8" w:space="0" w:color="000000"/>
+              <w:left w:val="single" w:sz="8" w:space="0" w:color="000000"/>
+              <w:bottom w:val="single" w:sz="8" w:space="0" w:color="000000"/>
+              <w:right w:val="single" w:sz="8" w:space="0" w:color="000000"/>
+            </w:tcBorders>
+            <w:tcMar>
+              <w:top w:w="100" w:type="dxa"/>
+              <w:left w:w="100" w:type="dxa"/>
+              <w:bottom w:w="100" w:type="dxa"/>
+              <w:right w:w="100" w:type="dxa"/>
+            </w:tcMar>
+          </w:tcPr>
+          <w:p>
+            <w:pPr>
+              <w:spacing w:after="0" w:line="240" w:lineRule="auto"/>
+              <w:rPr>
+                <w:rFonts w:ascii="Arial" w:eastAsia="Times New Roman" w:hAnsi="Arial" w:cs="Arial"/>
+                <w:color w:val="000000"/>
+                <w:kern w:val="0"/>
+                <w:lang w:val="en-US" w:eastAsia="es-CO"/>
+                <w14:ligatures w14:val="none"/>
+              </w:rPr>
+            </w:pPr>
+            <w:r>
+              <w:rPr>
+                <w:rFonts w:ascii="Arial" w:eastAsia="Times New Roman" w:hAnsi="Arial" w:cs="Arial"/>
+                <w:color w:val="000000"/>
+                <w:kern w:val="0"/>
+                <w:lang w:val="en-US" w:eastAsia="es-CO"/>
+                <w14:ligatures w14:val="none"/>
+              </w:rPr>
+              <w:t>modifyUsersProduct(BibliographicProduct product)</w:t>
             </w:r>
           </w:p>
         </w:tc>
@@ -2396,18 +2638,7 @@
                 <w:lang w:eastAsia="es-CO"/>
                 <w14:ligatures w14:val="none"/>
               </w:rPr>
-              <w:t>ReqFunc</w:t>
-            </w:r>
-            <w:r>
-              <w:rPr>
-                <w:rFonts w:ascii="Times New Roman" w:eastAsia="Times New Roman" w:hAnsi="Times New Roman" w:cs="Times New Roman"/>
-                <w:kern w:val="0"/>
-                <w:sz w:val="24"/>
-                <w:szCs w:val="24"/>
-                <w:lang w:eastAsia="es-CO"/>
-                <w14:ligatures w14:val="none"/>
-              </w:rPr>
-              <w:t>2.1</w:t>
+              <w:t>ReqFunc2.1</w:t>
             </w:r>
           </w:p>
           <w:p>
@@ -2714,7 +2945,7 @@
                 <w:kern w:val="0"/>
                 <w:sz w:val="24"/>
                 <w:szCs w:val="24"/>
-                <w:lang w:eastAsia="es-CO"/>
+                <w:lang w:val="en-US" w:eastAsia="es-CO"/>
                 <w14:ligatures w14:val="none"/>
               </w:rPr>
             </w:pPr>
@@ -2824,7 +3055,7 @@
                 <w:kern w:val="0"/>
                 <w:sz w:val="24"/>
                 <w:szCs w:val="24"/>
-                <w:lang w:eastAsia="es-CO"/>
+                <w:lang w:val="en-US" w:eastAsia="es-CO"/>
                 <w14:ligatures w14:val="none"/>
               </w:rPr>
             </w:pPr>
@@ -2958,7 +3189,7 @@
                 <w:kern w:val="0"/>
                 <w:sz w:val="24"/>
                 <w:szCs w:val="24"/>
-                <w:lang w:eastAsia="es-CO"/>
+                <w:lang w:val="en-US" w:eastAsia="es-CO"/>
                 <w14:ligatures w14:val="none"/>
               </w:rPr>
             </w:pPr>
@@ -3093,7 +3324,7 @@
                 <w:kern w:val="0"/>
                 <w:sz w:val="24"/>
                 <w:szCs w:val="24"/>
-                <w:lang w:eastAsia="es-CO"/>
+                <w:lang w:val="en-US" w:eastAsia="es-CO"/>
                 <w14:ligatures w14:val="none"/>
               </w:rPr>
             </w:pPr>
@@ -3300,7 +3531,6 @@
                 <w:lang w:eastAsia="es-CO"/>
                 <w14:ligatures w14:val="none"/>
               </w:rPr>
-              <w:lastRenderedPageBreak/>
               <w:t>Requerimiento Funcional</w:t>
             </w:r>
           </w:p>
@@ -3501,16 +3731,7 @@
                 <w:szCs w:val="24"/>
                 <w:lang w:eastAsia="es-CO"/>
               </w:rPr>
-              <w:t xml:space="preserve">o </w:t>
-            </w:r>
-            <w:r>
-              <w:rPr>
-                <w:rFonts w:ascii="Times New Roman" w:eastAsia="Times New Roman" w:hAnsi="Times New Roman" w:cs="Times New Roman"/>
-                <w:sz w:val="24"/>
-                <w:szCs w:val="24"/>
-                <w:lang w:eastAsia="es-CO"/>
-              </w:rPr>
-              <w:t>suscripciones a revistas</w:t>
+              <w:t>o suscripciones a revistas</w:t>
             </w:r>
           </w:p>
         </w:tc>
@@ -3739,7 +3960,6 @@
             <w:vMerge/>
             <w:tcBorders>
               <w:left w:val="single" w:sz="8" w:space="0" w:color="000000"/>
-              <w:bottom w:val="single" w:sz="8" w:space="0" w:color="000000"/>
               <w:right w:val="single" w:sz="8" w:space="0" w:color="000000"/>
             </w:tcBorders>
             <w:vAlign w:val="center"/>
@@ -3752,7 +3972,7 @@
                 <w:kern w:val="0"/>
                 <w:sz w:val="24"/>
                 <w:szCs w:val="24"/>
-                <w:lang w:eastAsia="es-CO"/>
+                <w:lang w:val="en-US" w:eastAsia="es-CO"/>
                 <w14:ligatures w14:val="none"/>
               </w:rPr>
             </w:pPr>
@@ -3855,6 +4075,135 @@
                 <w14:ligatures w14:val="none"/>
               </w:rPr>
               <w:t>acquireProducts(BibliographicProduct product, double price, Calendar transactionDate)</w:t>
+            </w:r>
+          </w:p>
+        </w:tc>
+      </w:tr>
+      <w:tr>
+        <w:trPr>
+          <w:trHeight w:val="420"/>
+        </w:trPr>
+        <w:tc>
+          <w:tcPr>
+            <w:tcW w:w="0" w:type="auto"/>
+            <w:tcBorders>
+              <w:left w:val="single" w:sz="8" w:space="0" w:color="000000"/>
+              <w:bottom w:val="single" w:sz="8" w:space="0" w:color="000000"/>
+              <w:right w:val="single" w:sz="8" w:space="0" w:color="000000"/>
+            </w:tcBorders>
+            <w:vAlign w:val="center"/>
+          </w:tcPr>
+          <w:p>
+            <w:pPr>
+              <w:spacing w:after="0" w:line="240" w:lineRule="auto"/>
+              <w:rPr>
+                <w:rFonts w:ascii="Times New Roman" w:eastAsia="Times New Roman" w:hAnsi="Times New Roman" w:cs="Times New Roman"/>
+                <w:kern w:val="0"/>
+                <w:sz w:val="24"/>
+                <w:szCs w:val="24"/>
+                <w:lang w:val="en-US" w:eastAsia="es-CO"/>
+                <w14:ligatures w14:val="none"/>
+              </w:rPr>
+            </w:pPr>
+          </w:p>
+        </w:tc>
+        <w:tc>
+          <w:tcPr>
+            <w:tcW w:w="0" w:type="auto"/>
+            <w:tcBorders>
+              <w:top w:val="single" w:sz="8" w:space="0" w:color="000000"/>
+              <w:left w:val="single" w:sz="8" w:space="0" w:color="000000"/>
+              <w:bottom w:val="single" w:sz="8" w:space="0" w:color="000000"/>
+              <w:right w:val="single" w:sz="8" w:space="0" w:color="000000"/>
+            </w:tcBorders>
+            <w:tcMar>
+              <w:top w:w="100" w:type="dxa"/>
+              <w:left w:w="100" w:type="dxa"/>
+              <w:bottom w:w="100" w:type="dxa"/>
+              <w:right w:w="100" w:type="dxa"/>
+            </w:tcMar>
+          </w:tcPr>
+          <w:p>
+            <w:pPr>
+              <w:spacing w:after="0" w:line="240" w:lineRule="auto"/>
+              <w:rPr>
+                <w:rFonts w:ascii="Arial" w:eastAsia="Times New Roman" w:hAnsi="Arial" w:cs="Arial"/>
+                <w:color w:val="000000"/>
+                <w:kern w:val="0"/>
+                <w:lang w:eastAsia="es-CO"/>
+                <w14:ligatures w14:val="none"/>
+              </w:rPr>
+            </w:pPr>
+            <w:r>
+              <w:rPr>
+                <w:rFonts w:ascii="Arial" w:eastAsia="Times New Roman" w:hAnsi="Arial" w:cs="Arial"/>
+                <w:color w:val="000000"/>
+                <w:kern w:val="0"/>
+                <w:lang w:eastAsia="es-CO"/>
+                <w14:ligatures w14:val="none"/>
+              </w:rPr>
+              <w:t>Clase</w:t>
+            </w:r>
+          </w:p>
+          <w:p>
+            <w:pPr>
+              <w:spacing w:after="0" w:line="240" w:lineRule="auto"/>
+              <w:rPr>
+                <w:rFonts w:ascii="Arial" w:eastAsia="Times New Roman" w:hAnsi="Arial" w:cs="Arial"/>
+                <w:color w:val="000000"/>
+                <w:kern w:val="0"/>
+                <w:lang w:eastAsia="es-CO"/>
+                <w14:ligatures w14:val="none"/>
+              </w:rPr>
+            </w:pPr>
+            <w:r>
+              <w:rPr>
+                <w:rFonts w:ascii="Arial" w:eastAsia="Times New Roman" w:hAnsi="Arial" w:cs="Arial"/>
+                <w:color w:val="000000"/>
+                <w:kern w:val="0"/>
+                <w:lang w:eastAsia="es-CO"/>
+                <w14:ligatures w14:val="none"/>
+              </w:rPr>
+              <w:t>Section</w:t>
+            </w:r>
+          </w:p>
+        </w:tc>
+        <w:tc>
+          <w:tcPr>
+            <w:tcW w:w="0" w:type="auto"/>
+            <w:tcBorders>
+              <w:top w:val="single" w:sz="8" w:space="0" w:color="000000"/>
+              <w:left w:val="single" w:sz="8" w:space="0" w:color="000000"/>
+              <w:bottom w:val="single" w:sz="8" w:space="0" w:color="000000"/>
+              <w:right w:val="single" w:sz="8" w:space="0" w:color="000000"/>
+            </w:tcBorders>
+            <w:tcMar>
+              <w:top w:w="100" w:type="dxa"/>
+              <w:left w:w="100" w:type="dxa"/>
+              <w:bottom w:w="100" w:type="dxa"/>
+              <w:right w:w="100" w:type="dxa"/>
+            </w:tcMar>
+          </w:tcPr>
+          <w:p>
+            <w:pPr>
+              <w:spacing w:after="0" w:line="240" w:lineRule="auto"/>
+              <w:rPr>
+                <w:rFonts w:ascii="Arial" w:eastAsia="Times New Roman" w:hAnsi="Arial" w:cs="Arial"/>
+                <w:color w:val="000000"/>
+                <w:kern w:val="0"/>
+                <w:lang w:val="en-US" w:eastAsia="es-CO"/>
+                <w14:ligatures w14:val="none"/>
+              </w:rPr>
+            </w:pPr>
+            <w:r>
+              <w:rPr>
+                <w:rFonts w:ascii="Arial" w:eastAsia="Times New Roman" w:hAnsi="Arial" w:cs="Arial"/>
+                <w:color w:val="000000"/>
+                <w:kern w:val="0"/>
+                <w:lang w:val="en-US" w:eastAsia="es-CO"/>
+                <w14:ligatures w14:val="none"/>
+              </w:rPr>
+              <w:t>acquireProuct(BibliographicProduct product)</w:t>
             </w:r>
           </w:p>
         </w:tc>
@@ -4391,7 +4740,6 @@
             <w:vMerge/>
             <w:tcBorders>
               <w:left w:val="single" w:sz="8" w:space="0" w:color="000000"/>
-              <w:bottom w:val="single" w:sz="8" w:space="0" w:color="000000"/>
               <w:right w:val="single" w:sz="8" w:space="0" w:color="000000"/>
             </w:tcBorders>
             <w:vAlign w:val="center"/>
@@ -4404,7 +4752,7 @@
                 <w:kern w:val="0"/>
                 <w:sz w:val="24"/>
                 <w:szCs w:val="24"/>
-                <w:lang w:eastAsia="es-CO"/>
+                <w:lang w:val="en-US" w:eastAsia="es-CO"/>
                 <w14:ligatures w14:val="none"/>
               </w:rPr>
             </w:pPr>
@@ -4499,6 +4847,142 @@
                 <w:kern w:val="0"/>
                 <w:sz w:val="24"/>
                 <w:szCs w:val="24"/>
+                <w:lang w:val="en-US" w:eastAsia="es-CO"/>
+                <w14:ligatures w14:val="none"/>
+              </w:rPr>
+            </w:pPr>
+            <w:r>
+              <w:rPr>
+                <w:rFonts w:ascii="Times New Roman" w:eastAsia="Times New Roman" w:hAnsi="Times New Roman" w:cs="Times New Roman"/>
+                <w:kern w:val="0"/>
+                <w:sz w:val="24"/>
+                <w:szCs w:val="24"/>
+                <w:lang w:val="en-US" w:eastAsia="es-CO"/>
+                <w14:ligatures w14:val="none"/>
+              </w:rPr>
+              <w:t>finishSuscription(BibliographicProduct product)</w:t>
+            </w:r>
+          </w:p>
+        </w:tc>
+      </w:tr>
+      <w:tr>
+        <w:trPr>
+          <w:trHeight w:val="420"/>
+        </w:trPr>
+        <w:tc>
+          <w:tcPr>
+            <w:tcW w:w="0" w:type="auto"/>
+            <w:tcBorders>
+              <w:left w:val="single" w:sz="8" w:space="0" w:color="000000"/>
+              <w:bottom w:val="single" w:sz="8" w:space="0" w:color="000000"/>
+              <w:right w:val="single" w:sz="8" w:space="0" w:color="000000"/>
+            </w:tcBorders>
+            <w:vAlign w:val="center"/>
+          </w:tcPr>
+          <w:p>
+            <w:pPr>
+              <w:spacing w:after="0" w:line="240" w:lineRule="auto"/>
+              <w:rPr>
+                <w:rFonts w:ascii="Times New Roman" w:eastAsia="Times New Roman" w:hAnsi="Times New Roman" w:cs="Times New Roman"/>
+                <w:kern w:val="0"/>
+                <w:sz w:val="24"/>
+                <w:szCs w:val="24"/>
+                <w:lang w:val="en-US" w:eastAsia="es-CO"/>
+                <w14:ligatures w14:val="none"/>
+              </w:rPr>
+            </w:pPr>
+          </w:p>
+        </w:tc>
+        <w:tc>
+          <w:tcPr>
+            <w:tcW w:w="0" w:type="auto"/>
+            <w:tcBorders>
+              <w:top w:val="single" w:sz="8" w:space="0" w:color="000000"/>
+              <w:left w:val="single" w:sz="8" w:space="0" w:color="000000"/>
+              <w:bottom w:val="single" w:sz="8" w:space="0" w:color="000000"/>
+              <w:right w:val="single" w:sz="8" w:space="0" w:color="000000"/>
+            </w:tcBorders>
+            <w:tcMar>
+              <w:top w:w="100" w:type="dxa"/>
+              <w:left w:w="100" w:type="dxa"/>
+              <w:bottom w:w="100" w:type="dxa"/>
+              <w:right w:w="100" w:type="dxa"/>
+            </w:tcMar>
+          </w:tcPr>
+          <w:p>
+            <w:pPr>
+              <w:spacing w:after="0" w:line="240" w:lineRule="auto"/>
+              <w:rPr>
+                <w:rFonts w:ascii="Times New Roman" w:eastAsia="Times New Roman" w:hAnsi="Times New Roman" w:cs="Times New Roman"/>
+                <w:kern w:val="0"/>
+                <w:sz w:val="24"/>
+                <w:szCs w:val="24"/>
+                <w:lang w:val="en-US" w:eastAsia="es-CO"/>
+                <w14:ligatures w14:val="none"/>
+              </w:rPr>
+            </w:pPr>
+            <w:r>
+              <w:rPr>
+                <w:rFonts w:ascii="Times New Roman" w:eastAsia="Times New Roman" w:hAnsi="Times New Roman" w:cs="Times New Roman"/>
+                <w:kern w:val="0"/>
+                <w:sz w:val="24"/>
+                <w:szCs w:val="24"/>
+                <w:lang w:val="en-US" w:eastAsia="es-CO"/>
+                <w14:ligatures w14:val="none"/>
+              </w:rPr>
+              <w:t>Clase</w:t>
+            </w:r>
+          </w:p>
+          <w:p>
+            <w:pPr>
+              <w:spacing w:after="0" w:line="240" w:lineRule="auto"/>
+              <w:rPr>
+                <w:rFonts w:ascii="Times New Roman" w:eastAsia="Times New Roman" w:hAnsi="Times New Roman" w:cs="Times New Roman"/>
+                <w:kern w:val="0"/>
+                <w:sz w:val="24"/>
+                <w:szCs w:val="24"/>
+                <w:lang w:val="en-US" w:eastAsia="es-CO"/>
+                <w14:ligatures w14:val="none"/>
+              </w:rPr>
+            </w:pPr>
+            <w:r>
+              <w:rPr>
+                <w:rFonts w:ascii="Times New Roman" w:eastAsia="Times New Roman" w:hAnsi="Times New Roman" w:cs="Times New Roman"/>
+                <w:kern w:val="0"/>
+                <w:sz w:val="24"/>
+                <w:szCs w:val="24"/>
+                <w:lang w:val="en-US" w:eastAsia="es-CO"/>
+                <w14:ligatures w14:val="none"/>
+              </w:rPr>
+              <w:t>Section</w:t>
+            </w:r>
+          </w:p>
+        </w:tc>
+        <w:tc>
+          <w:tcPr>
+            <w:tcW w:w="0" w:type="auto"/>
+            <w:tcBorders>
+              <w:top w:val="single" w:sz="8" w:space="0" w:color="000000"/>
+              <w:left w:val="single" w:sz="8" w:space="0" w:color="000000"/>
+              <w:bottom w:val="single" w:sz="8" w:space="0" w:color="000000"/>
+              <w:right w:val="single" w:sz="8" w:space="0" w:color="000000"/>
+            </w:tcBorders>
+            <w:tcMar>
+              <w:top w:w="100" w:type="dxa"/>
+              <w:left w:w="100" w:type="dxa"/>
+              <w:bottom w:w="100" w:type="dxa"/>
+              <w:right w:w="100" w:type="dxa"/>
+            </w:tcMar>
+          </w:tcPr>
+          <w:p>
+            <w:pPr>
+              <w:spacing w:after="0" w:line="240" w:lineRule="auto"/>
+              <w:rPr>
+                <w:rFonts w:ascii="Times New Roman" w:eastAsia="Times New Roman" w:hAnsi="Times New Roman" w:cs="Times New Roman"/>
+                <w:kern w:val="0"/>
+                <w:sz w:val="24"/>
+                <w:szCs w:val="24"/>
+                <w:u w:val="single"/>
                 <w:lang w:val="en-US" w:eastAsia="es-CO"/>
                 <w14:ligatures w14:val="none"/>
               </w:rPr>
@@ -4537,9 +5021,9 @@
         <w:tblLook w:val="04A0" w:firstRow="1" w:lastRow="0" w:firstColumn="1" w:lastColumn="0" w:noHBand="0" w:noVBand="1"/>
       </w:tblPr>
       <w:tblGrid>
-        <w:gridCol w:w="2556"/>
-        <w:gridCol w:w="2054"/>
-        <w:gridCol w:w="4416"/>
+        <w:gridCol w:w="2222"/>
+        <w:gridCol w:w="1949"/>
+        <w:gridCol w:w="4855"/>
       </w:tblGrid>
       <w:tr>
         <w:tc>
@@ -4702,7 +5186,6 @@
             <w:tcBorders>
               <w:top w:val="single" w:sz="4" w:space="0" w:color="auto"/>
               <w:left w:val="single" w:sz="4" w:space="0" w:color="auto"/>
-              <w:bottom w:val="single" w:sz="4" w:space="0" w:color="auto"/>
               <w:right w:val="single" w:sz="4" w:space="0" w:color="auto"/>
             </w:tcBorders>
             <w:tcMar>
@@ -4863,7 +5346,7 @@
                 <w:lang w:val="en-US" w:eastAsia="es-CO"/>
                 <w14:ligatures w14:val="none"/>
               </w:rPr>
-              <w:t>simulateReading()</w:t>
+              <w:t>productsLibrary()</w:t>
             </w:r>
           </w:p>
         </w:tc>
@@ -4877,13 +5360,15 @@
             <w:tcW w:w="0" w:type="auto"/>
             <w:vMerge/>
             <w:tcBorders>
-              <w:top w:val="single" w:sz="4" w:space="0" w:color="auto"/>
               <w:left w:val="single" w:sz="4" w:space="0" w:color="auto"/>
-              <w:bottom w:val="single" w:sz="4" w:space="0" w:color="auto"/>
               <w:right w:val="single" w:sz="4" w:space="0" w:color="auto"/>
             </w:tcBorders>
-            <w:vAlign w:val="center"/>
-            <w:hideMark/>
+            <w:tcMar>
+              <w:top w:w="100" w:type="dxa"/>
+              <w:left w:w="100" w:type="dxa"/>
+              <w:bottom w:w="100" w:type="dxa"/>
+              <w:right w:w="100" w:type="dxa"/>
+            </w:tcMar>
           </w:tcPr>
           <w:p>
             <w:pPr>
@@ -4914,83 +5399,94 @@
               <w:bottom w:w="100" w:type="dxa"/>
               <w:right w:w="100" w:type="dxa"/>
             </w:tcMar>
-            <w:hideMark/>
-          </w:tcPr>
-          <w:p>
-            <w:pPr>
-              <w:spacing w:after="0" w:line="240" w:lineRule="auto"/>
-              <w:rPr>
-                <w:rFonts w:ascii="Times New Roman" w:eastAsia="Times New Roman" w:hAnsi="Times New Roman" w:cs="Times New Roman"/>
-                <w:kern w:val="0"/>
-                <w:sz w:val="24"/>
-                <w:szCs w:val="24"/>
-                <w:lang w:eastAsia="es-CO"/>
-                <w14:ligatures w14:val="none"/>
-              </w:rPr>
-            </w:pPr>
-            <w:r>
-              <w:rPr>
-                <w:rFonts w:ascii="Times New Roman" w:eastAsia="Times New Roman" w:hAnsi="Times New Roman" w:cs="Times New Roman"/>
-                <w:kern w:val="0"/>
-                <w:sz w:val="24"/>
-                <w:szCs w:val="24"/>
-                <w:lang w:val="en-US" w:eastAsia="es-CO"/>
-                <w14:ligatures w14:val="none"/>
-              </w:rPr>
-              <w:t xml:space="preserve">Clase </w:t>
-            </w:r>
-            <w:r>
-              <w:rPr>
-                <w:rFonts w:ascii="Times New Roman" w:eastAsia="Times New Roman" w:hAnsi="Times New Roman" w:cs="Times New Roman"/>
-                <w:kern w:val="0"/>
-                <w:sz w:val="24"/>
-                <w:szCs w:val="24"/>
-                <w:lang w:val="en-US" w:eastAsia="es-CO"/>
-                <w14:ligatures w14:val="none"/>
-              </w:rPr>
-              <w:t>ReadXCompany</w:t>
-            </w:r>
-          </w:p>
-        </w:tc>
-        <w:tc>
-          <w:tcPr>
-            <w:tcW w:w="0" w:type="auto"/>
-            <w:tcBorders>
-              <w:top w:val="single" w:sz="8" w:space="0" w:color="000000"/>
-              <w:left w:val="single" w:sz="8" w:space="0" w:color="000000"/>
-              <w:bottom w:val="single" w:sz="8" w:space="0" w:color="000000"/>
-              <w:right w:val="single" w:sz="8" w:space="0" w:color="000000"/>
-            </w:tcBorders>
-            <w:tcMar>
-              <w:top w:w="100" w:type="dxa"/>
-              <w:left w:w="100" w:type="dxa"/>
-              <w:bottom w:w="100" w:type="dxa"/>
-              <w:right w:w="100" w:type="dxa"/>
-            </w:tcMar>
-            <w:hideMark/>
-          </w:tcPr>
-          <w:p>
-            <w:pPr>
-              <w:spacing w:after="0" w:line="240" w:lineRule="auto"/>
-              <w:rPr>
-                <w:rFonts w:ascii="Times New Roman" w:eastAsia="Times New Roman" w:hAnsi="Times New Roman" w:cs="Times New Roman"/>
-                <w:kern w:val="0"/>
-                <w:sz w:val="24"/>
-                <w:szCs w:val="24"/>
-                <w:lang w:val="en-US" w:eastAsia="es-CO"/>
-                <w14:ligatures w14:val="none"/>
-              </w:rPr>
-            </w:pPr>
-            <w:r>
-              <w:rPr>
-                <w:rFonts w:ascii="Times New Roman" w:eastAsia="Times New Roman" w:hAnsi="Times New Roman" w:cs="Times New Roman"/>
-                <w:kern w:val="0"/>
-                <w:sz w:val="24"/>
-                <w:szCs w:val="24"/>
-                <w:lang w:val="en-US" w:eastAsia="es-CO"/>
-                <w14:ligatures w14:val="none"/>
-              </w:rPr>
-              <w:t>simulateReading(String idUser, String indentifier)</w:t>
+          </w:tcPr>
+          <w:p>
+            <w:pPr>
+              <w:spacing w:after="0" w:line="240" w:lineRule="auto"/>
+              <w:rPr>
+                <w:rFonts w:ascii="Times New Roman" w:eastAsia="Times New Roman" w:hAnsi="Times New Roman" w:cs="Times New Roman"/>
+                <w:kern w:val="0"/>
+                <w:sz w:val="24"/>
+                <w:szCs w:val="24"/>
+                <w:lang w:val="en-US" w:eastAsia="es-CO"/>
+                <w14:ligatures w14:val="none"/>
+              </w:rPr>
+            </w:pPr>
+            <w:r>
+              <w:rPr>
+                <w:rFonts w:ascii="Times New Roman" w:eastAsia="Times New Roman" w:hAnsi="Times New Roman" w:cs="Times New Roman"/>
+                <w:kern w:val="0"/>
+                <w:sz w:val="24"/>
+                <w:szCs w:val="24"/>
+                <w:lang w:val="en-US" w:eastAsia="es-CO"/>
+                <w14:ligatures w14:val="none"/>
+              </w:rPr>
+              <w:t>Clase</w:t>
+            </w:r>
+          </w:p>
+          <w:p>
+            <w:pPr>
+              <w:spacing w:after="0" w:line="240" w:lineRule="auto"/>
+              <w:rPr>
+                <w:rFonts w:ascii="Times New Roman" w:eastAsia="Times New Roman" w:hAnsi="Times New Roman" w:cs="Times New Roman"/>
+                <w:kern w:val="0"/>
+                <w:sz w:val="24"/>
+                <w:szCs w:val="24"/>
+                <w:lang w:val="en-US" w:eastAsia="es-CO"/>
+                <w14:ligatures w14:val="none"/>
+              </w:rPr>
+            </w:pPr>
+            <w:r>
+              <w:rPr>
+                <w:rFonts w:ascii="Times New Roman" w:eastAsia="Times New Roman" w:hAnsi="Times New Roman" w:cs="Times New Roman"/>
+                <w:kern w:val="0"/>
+                <w:sz w:val="24"/>
+                <w:szCs w:val="24"/>
+                <w:lang w:val="en-US" w:eastAsia="es-CO"/>
+                <w14:ligatures w14:val="none"/>
+              </w:rPr>
+              <w:t>ReadXmanager</w:t>
+            </w:r>
+          </w:p>
+        </w:tc>
+        <w:tc>
+          <w:tcPr>
+            <w:tcW w:w="0" w:type="auto"/>
+            <w:tcBorders>
+              <w:top w:val="single" w:sz="8" w:space="0" w:color="000000"/>
+              <w:left w:val="single" w:sz="8" w:space="0" w:color="000000"/>
+              <w:bottom w:val="single" w:sz="8" w:space="0" w:color="000000"/>
+              <w:right w:val="single" w:sz="8" w:space="0" w:color="000000"/>
+            </w:tcBorders>
+            <w:tcMar>
+              <w:top w:w="100" w:type="dxa"/>
+              <w:left w:w="100" w:type="dxa"/>
+              <w:bottom w:w="100" w:type="dxa"/>
+              <w:right w:w="100" w:type="dxa"/>
+            </w:tcMar>
+          </w:tcPr>
+          <w:p>
+            <w:pPr>
+              <w:spacing w:after="0" w:line="240" w:lineRule="auto"/>
+              <w:rPr>
+                <w:rFonts w:ascii="Times New Roman" w:eastAsia="Times New Roman" w:hAnsi="Times New Roman" w:cs="Times New Roman"/>
+                <w:kern w:val="0"/>
+                <w:sz w:val="24"/>
+                <w:szCs w:val="24"/>
+                <w:lang w:val="en-US" w:eastAsia="es-CO"/>
+                <w14:ligatures w14:val="none"/>
+              </w:rPr>
+            </w:pPr>
+            <w:r>
+              <w:rPr>
+                <w:rFonts w:ascii="Times New Roman" w:eastAsia="Times New Roman" w:hAnsi="Times New Roman" w:cs="Times New Roman"/>
+                <w:kern w:val="0"/>
+                <w:sz w:val="24"/>
+                <w:szCs w:val="24"/>
+                <w:lang w:val="en-US" w:eastAsia="es-CO"/>
+                <w14:ligatures w14:val="none"/>
+              </w:rPr>
+              <w:t>simulateReading(String op,int row,int columns,String idUser,int libraryPag)</w:t>
             </w:r>
           </w:p>
         </w:tc>
@@ -5004,7 +5500,266 @@
             <w:tcW w:w="0" w:type="auto"/>
             <w:vMerge/>
             <w:tcBorders>
-              <w:top w:val="single" w:sz="4" w:space="0" w:color="auto"/>
+              <w:left w:val="single" w:sz="4" w:space="0" w:color="auto"/>
+              <w:right w:val="single" w:sz="4" w:space="0" w:color="auto"/>
+            </w:tcBorders>
+            <w:vAlign w:val="center"/>
+            <w:hideMark/>
+          </w:tcPr>
+          <w:p>
+            <w:pPr>
+              <w:spacing w:after="0" w:line="240" w:lineRule="auto"/>
+              <w:rPr>
+                <w:rFonts w:ascii="Times New Roman" w:eastAsia="Times New Roman" w:hAnsi="Times New Roman" w:cs="Times New Roman"/>
+                <w:kern w:val="0"/>
+                <w:sz w:val="24"/>
+                <w:szCs w:val="24"/>
+                <w:lang w:val="en-US" w:eastAsia="es-CO"/>
+                <w14:ligatures w14:val="none"/>
+              </w:rPr>
+            </w:pPr>
+          </w:p>
+        </w:tc>
+        <w:tc>
+          <w:tcPr>
+            <w:tcW w:w="0" w:type="auto"/>
+            <w:tcBorders>
+              <w:top w:val="single" w:sz="8" w:space="0" w:color="000000"/>
+              <w:left w:val="single" w:sz="4" w:space="0" w:color="auto"/>
+              <w:bottom w:val="single" w:sz="8" w:space="0" w:color="000000"/>
+              <w:right w:val="single" w:sz="8" w:space="0" w:color="000000"/>
+            </w:tcBorders>
+            <w:tcMar>
+              <w:top w:w="100" w:type="dxa"/>
+              <w:left w:w="100" w:type="dxa"/>
+              <w:bottom w:w="100" w:type="dxa"/>
+              <w:right w:w="100" w:type="dxa"/>
+            </w:tcMar>
+            <w:hideMark/>
+          </w:tcPr>
+          <w:p>
+            <w:pPr>
+              <w:spacing w:after="0" w:line="240" w:lineRule="auto"/>
+              <w:rPr>
+                <w:rFonts w:ascii="Times New Roman" w:eastAsia="Times New Roman" w:hAnsi="Times New Roman" w:cs="Times New Roman"/>
+                <w:kern w:val="0"/>
+                <w:sz w:val="24"/>
+                <w:szCs w:val="24"/>
+                <w:lang w:eastAsia="es-CO"/>
+                <w14:ligatures w14:val="none"/>
+              </w:rPr>
+            </w:pPr>
+            <w:r>
+              <w:rPr>
+                <w:rFonts w:ascii="Times New Roman" w:eastAsia="Times New Roman" w:hAnsi="Times New Roman" w:cs="Times New Roman"/>
+                <w:kern w:val="0"/>
+                <w:sz w:val="24"/>
+                <w:szCs w:val="24"/>
+                <w:lang w:val="en-US" w:eastAsia="es-CO"/>
+                <w14:ligatures w14:val="none"/>
+              </w:rPr>
+              <w:t xml:space="preserve">Clase </w:t>
+            </w:r>
+            <w:r>
+              <w:rPr>
+                <w:rFonts w:ascii="Times New Roman" w:eastAsia="Times New Roman" w:hAnsi="Times New Roman" w:cs="Times New Roman"/>
+                <w:kern w:val="0"/>
+                <w:sz w:val="24"/>
+                <w:szCs w:val="24"/>
+                <w:lang w:val="en-US" w:eastAsia="es-CO"/>
+                <w14:ligatures w14:val="none"/>
+              </w:rPr>
+              <w:t>ReadXCompany</w:t>
+            </w:r>
+          </w:p>
+        </w:tc>
+        <w:tc>
+          <w:tcPr>
+            <w:tcW w:w="0" w:type="auto"/>
+            <w:tcBorders>
+              <w:top w:val="single" w:sz="8" w:space="0" w:color="000000"/>
+              <w:left w:val="single" w:sz="8" w:space="0" w:color="000000"/>
+              <w:bottom w:val="single" w:sz="8" w:space="0" w:color="000000"/>
+              <w:right w:val="single" w:sz="8" w:space="0" w:color="000000"/>
+            </w:tcBorders>
+            <w:tcMar>
+              <w:top w:w="100" w:type="dxa"/>
+              <w:left w:w="100" w:type="dxa"/>
+              <w:bottom w:w="100" w:type="dxa"/>
+              <w:right w:w="100" w:type="dxa"/>
+            </w:tcMar>
+            <w:hideMark/>
+          </w:tcPr>
+          <w:p>
+            <w:pPr>
+              <w:spacing w:after="0" w:line="240" w:lineRule="auto"/>
+              <w:rPr>
+                <w:rFonts w:ascii="Times New Roman" w:eastAsia="Times New Roman" w:hAnsi="Times New Roman" w:cs="Times New Roman"/>
+                <w:kern w:val="0"/>
+                <w:sz w:val="24"/>
+                <w:szCs w:val="24"/>
+                <w:lang w:val="en-US" w:eastAsia="es-CO"/>
+                <w14:ligatures w14:val="none"/>
+              </w:rPr>
+            </w:pPr>
+            <w:r>
+              <w:rPr>
+                <w:rFonts w:ascii="Times New Roman" w:eastAsia="Times New Roman" w:hAnsi="Times New Roman" w:cs="Times New Roman"/>
+                <w:kern w:val="0"/>
+                <w:sz w:val="24"/>
+                <w:szCs w:val="24"/>
+                <w:lang w:val="en-US" w:eastAsia="es-CO"/>
+                <w14:ligatures w14:val="none"/>
+              </w:rPr>
+              <w:t>simulateReading(String op,int row,int columns,String idUser,int libraryPag)</w:t>
+            </w:r>
+          </w:p>
+        </w:tc>
+      </w:tr>
+      <w:tr>
+        <w:trPr>
+          <w:trHeight w:val="420"/>
+        </w:trPr>
+        <w:tc>
+          <w:tcPr>
+            <w:tcW w:w="0" w:type="auto"/>
+            <w:vMerge/>
+            <w:tcBorders>
+              <w:left w:val="single" w:sz="4" w:space="0" w:color="auto"/>
+              <w:right w:val="single" w:sz="4" w:space="0" w:color="auto"/>
+            </w:tcBorders>
+            <w:vAlign w:val="center"/>
+          </w:tcPr>
+          <w:p>
+            <w:pPr>
+              <w:spacing w:after="0" w:line="240" w:lineRule="auto"/>
+              <w:rPr>
+                <w:rFonts w:ascii="Times New Roman" w:eastAsia="Times New Roman" w:hAnsi="Times New Roman" w:cs="Times New Roman"/>
+                <w:kern w:val="0"/>
+                <w:sz w:val="24"/>
+                <w:szCs w:val="24"/>
+                <w:lang w:val="en-US" w:eastAsia="es-CO"/>
+                <w14:ligatures w14:val="none"/>
+              </w:rPr>
+            </w:pPr>
+          </w:p>
+        </w:tc>
+        <w:tc>
+          <w:tcPr>
+            <w:tcW w:w="0" w:type="auto"/>
+            <w:tcBorders>
+              <w:top w:val="single" w:sz="8" w:space="0" w:color="000000"/>
+              <w:left w:val="single" w:sz="4" w:space="0" w:color="auto"/>
+              <w:bottom w:val="single" w:sz="8" w:space="0" w:color="000000"/>
+              <w:right w:val="single" w:sz="8" w:space="0" w:color="000000"/>
+            </w:tcBorders>
+            <w:tcMar>
+              <w:top w:w="100" w:type="dxa"/>
+              <w:left w:w="100" w:type="dxa"/>
+              <w:bottom w:w="100" w:type="dxa"/>
+              <w:right w:w="100" w:type="dxa"/>
+            </w:tcMar>
+          </w:tcPr>
+          <w:p>
+            <w:pPr>
+              <w:spacing w:after="0" w:line="240" w:lineRule="auto"/>
+              <w:rPr>
+                <w:rFonts w:ascii="Times New Roman" w:eastAsia="Times New Roman" w:hAnsi="Times New Roman" w:cs="Times New Roman"/>
+                <w:kern w:val="0"/>
+                <w:sz w:val="24"/>
+                <w:szCs w:val="24"/>
+                <w:lang w:val="en-US" w:eastAsia="es-CO"/>
+                <w14:ligatures w14:val="none"/>
+              </w:rPr>
+            </w:pPr>
+            <w:r>
+              <w:rPr>
+                <w:rFonts w:ascii="Times New Roman" w:eastAsia="Times New Roman" w:hAnsi="Times New Roman" w:cs="Times New Roman"/>
+                <w:kern w:val="0"/>
+                <w:sz w:val="24"/>
+                <w:szCs w:val="24"/>
+                <w:lang w:val="en-US" w:eastAsia="es-CO"/>
+                <w14:ligatures w14:val="none"/>
+              </w:rPr>
+              <w:t xml:space="preserve">Clase </w:t>
+            </w:r>
+          </w:p>
+          <w:p>
+            <w:pPr>
+              <w:spacing w:after="0" w:line="240" w:lineRule="auto"/>
+              <w:rPr>
+                <w:rFonts w:ascii="Times New Roman" w:eastAsia="Times New Roman" w:hAnsi="Times New Roman" w:cs="Times New Roman"/>
+                <w:kern w:val="0"/>
+                <w:sz w:val="24"/>
+                <w:szCs w:val="24"/>
+                <w:lang w:val="en-US" w:eastAsia="es-CO"/>
+                <w14:ligatures w14:val="none"/>
+              </w:rPr>
+            </w:pPr>
+            <w:r>
+              <w:rPr>
+                <w:rFonts w:ascii="Times New Roman" w:eastAsia="Times New Roman" w:hAnsi="Times New Roman" w:cs="Times New Roman"/>
+                <w:kern w:val="0"/>
+                <w:sz w:val="24"/>
+                <w:szCs w:val="24"/>
+                <w:lang w:val="en-US" w:eastAsia="es-CO"/>
+                <w14:ligatures w14:val="none"/>
+              </w:rPr>
+              <w:t>User</w:t>
+            </w:r>
+          </w:p>
+        </w:tc>
+        <w:tc>
+          <w:tcPr>
+            <w:tcW w:w="0" w:type="auto"/>
+            <w:tcBorders>
+              <w:top w:val="single" w:sz="8" w:space="0" w:color="000000"/>
+              <w:left w:val="single" w:sz="8" w:space="0" w:color="000000"/>
+              <w:bottom w:val="single" w:sz="8" w:space="0" w:color="000000"/>
+              <w:right w:val="single" w:sz="8" w:space="0" w:color="000000"/>
+            </w:tcBorders>
+            <w:tcMar>
+              <w:top w:w="100" w:type="dxa"/>
+              <w:left w:w="100" w:type="dxa"/>
+              <w:bottom w:w="100" w:type="dxa"/>
+              <w:right w:w="100" w:type="dxa"/>
+            </w:tcMar>
+          </w:tcPr>
+          <w:p>
+            <w:pPr>
+              <w:spacing w:after="0" w:line="240" w:lineRule="auto"/>
+              <w:rPr>
+                <w:rFonts w:ascii="Times New Roman" w:eastAsia="Times New Roman" w:hAnsi="Times New Roman" w:cs="Times New Roman"/>
+                <w:kern w:val="0"/>
+                <w:sz w:val="24"/>
+                <w:szCs w:val="24"/>
+                <w:lang w:val="en-US" w:eastAsia="es-CO"/>
+                <w14:ligatures w14:val="none"/>
+              </w:rPr>
+            </w:pPr>
+            <w:r>
+              <w:rPr>
+                <w:rFonts w:ascii="Times New Roman" w:eastAsia="Times New Roman" w:hAnsi="Times New Roman" w:cs="Times New Roman"/>
+                <w:kern w:val="0"/>
+                <w:sz w:val="24"/>
+                <w:szCs w:val="24"/>
+                <w:lang w:val="en-US" w:eastAsia="es-CO"/>
+                <w14:ligatures w14:val="none"/>
+              </w:rPr>
+              <w:t>simulateReading(BibliographicProduct product)</w:t>
+            </w:r>
+          </w:p>
+        </w:tc>
+      </w:tr>
+      <w:tr>
+        <w:trPr>
+          <w:trHeight w:val="420"/>
+        </w:trPr>
+        <w:tc>
+          <w:tcPr>
+            <w:tcW w:w="0" w:type="auto"/>
+            <w:vMerge/>
+            <w:tcBorders>
               <w:left w:val="single" w:sz="4" w:space="0" w:color="auto"/>
               <w:bottom w:val="single" w:sz="4" w:space="0" w:color="auto"/>
               <w:right w:val="single" w:sz="4" w:space="0" w:color="auto"/>
@@ -5062,31 +5817,31 @@
                 <w:lang w:val="en-US" w:eastAsia="es-CO"/>
                 <w14:ligatures w14:val="none"/>
               </w:rPr>
-              <w:t xml:space="preserve">Clase </w:t>
-            </w:r>
-          </w:p>
-          <w:p>
-            <w:pPr>
-              <w:spacing w:after="0" w:line="240" w:lineRule="auto"/>
-              <w:rPr>
-                <w:rFonts w:ascii="Times New Roman" w:eastAsia="Times New Roman" w:hAnsi="Times New Roman" w:cs="Times New Roman"/>
-                <w:kern w:val="0"/>
-                <w:sz w:val="24"/>
-                <w:szCs w:val="24"/>
-                <w:lang w:val="en-US" w:eastAsia="es-CO"/>
-                <w14:ligatures w14:val="none"/>
-              </w:rPr>
-            </w:pPr>
-            <w:r>
-              <w:rPr>
-                <w:rFonts w:ascii="Times New Roman" w:eastAsia="Times New Roman" w:hAnsi="Times New Roman" w:cs="Times New Roman"/>
-                <w:kern w:val="0"/>
-                <w:sz w:val="24"/>
-                <w:szCs w:val="24"/>
-                <w:lang w:val="en-US" w:eastAsia="es-CO"/>
-                <w14:ligatures w14:val="none"/>
-              </w:rPr>
-              <w:t>User</w:t>
+              <w:t>Clase</w:t>
+            </w:r>
+          </w:p>
+          <w:p>
+            <w:pPr>
+              <w:spacing w:after="0" w:line="240" w:lineRule="auto"/>
+              <w:rPr>
+                <w:rFonts w:ascii="Times New Roman" w:eastAsia="Times New Roman" w:hAnsi="Times New Roman" w:cs="Times New Roman"/>
+                <w:kern w:val="0"/>
+                <w:sz w:val="24"/>
+                <w:szCs w:val="24"/>
+                <w:lang w:val="en-US" w:eastAsia="es-CO"/>
+                <w14:ligatures w14:val="none"/>
+              </w:rPr>
+            </w:pPr>
+            <w:r>
+              <w:rPr>
+                <w:rFonts w:ascii="Times New Roman" w:eastAsia="Times New Roman" w:hAnsi="Times New Roman" w:cs="Times New Roman"/>
+                <w:kern w:val="0"/>
+                <w:sz w:val="24"/>
+                <w:szCs w:val="24"/>
+                <w:lang w:val="en-US" w:eastAsia="es-CO"/>
+                <w14:ligatures w14:val="none"/>
+              </w:rPr>
+              <w:t>Section</w:t>
             </w:r>
           </w:p>
         </w:tc>
@@ -5152,9 +5907,9 @@
         <w:tblLook w:val="04A0" w:firstRow="1" w:lastRow="0" w:firstColumn="1" w:lastColumn="0" w:noHBand="0" w:noVBand="1"/>
       </w:tblPr>
       <w:tblGrid>
-        <w:gridCol w:w="3616"/>
-        <w:gridCol w:w="2691"/>
-        <w:gridCol w:w="2719"/>
+        <w:gridCol w:w="2736"/>
+        <w:gridCol w:w="2146"/>
+        <w:gridCol w:w="4144"/>
       </w:tblGrid>
       <w:tr>
         <w:tc>
@@ -5313,8 +6068,473 @@
         <w:tc>
           <w:tcPr>
             <w:tcW w:w="0" w:type="auto"/>
+            <w:vMerge w:val="restart"/>
             <w:tcBorders>
               <w:top w:val="single" w:sz="4" w:space="0" w:color="auto"/>
+              <w:left w:val="single" w:sz="4" w:space="0" w:color="auto"/>
+              <w:right w:val="single" w:sz="4" w:space="0" w:color="auto"/>
+            </w:tcBorders>
+            <w:tcMar>
+              <w:top w:w="100" w:type="dxa"/>
+              <w:left w:w="100" w:type="dxa"/>
+              <w:bottom w:w="100" w:type="dxa"/>
+              <w:right w:w="100" w:type="dxa"/>
+            </w:tcMar>
+            <w:hideMark/>
+          </w:tcPr>
+          <w:p>
+            <w:pPr>
+              <w:spacing w:after="0" w:line="240" w:lineRule="auto"/>
+              <w:rPr>
+                <w:rFonts w:ascii="Times New Roman" w:eastAsia="Times New Roman" w:hAnsi="Times New Roman" w:cs="Times New Roman"/>
+                <w:kern w:val="0"/>
+                <w:sz w:val="24"/>
+                <w:szCs w:val="24"/>
+                <w:u w:val="single"/>
+                <w:lang w:eastAsia="es-CO"/>
+                <w14:ligatures w14:val="none"/>
+              </w:rPr>
+            </w:pPr>
+            <w:r>
+              <w:rPr>
+                <w:rFonts w:ascii="Times New Roman" w:eastAsia="Times New Roman" w:hAnsi="Times New Roman" w:cs="Times New Roman"/>
+                <w:kern w:val="0"/>
+                <w:sz w:val="24"/>
+                <w:szCs w:val="24"/>
+                <w:lang w:eastAsia="es-CO"/>
+                <w14:ligatures w14:val="none"/>
+              </w:rPr>
+              <w:t>ReqFunc</w:t>
+            </w:r>
+            <w:r>
+              <w:rPr>
+                <w:rFonts w:ascii="Times New Roman" w:eastAsia="Times New Roman" w:hAnsi="Times New Roman" w:cs="Times New Roman"/>
+                <w:kern w:val="0"/>
+                <w:sz w:val="24"/>
+                <w:szCs w:val="24"/>
+                <w:lang w:eastAsia="es-CO"/>
+                <w14:ligatures w14:val="none"/>
+              </w:rPr>
+              <w:t>5</w:t>
+            </w:r>
+          </w:p>
+          <w:p>
+            <w:pPr>
+              <w:spacing w:after="0" w:line="240" w:lineRule="auto"/>
+              <w:rPr>
+                <w:rFonts w:ascii="Times New Roman" w:eastAsia="Times New Roman" w:hAnsi="Times New Roman" w:cs="Times New Roman"/>
+                <w:kern w:val="0"/>
+                <w:sz w:val="24"/>
+                <w:szCs w:val="24"/>
+                <w:lang w:eastAsia="es-CO"/>
+                <w14:ligatures w14:val="none"/>
+              </w:rPr>
+            </w:pPr>
+            <w:r>
+              <w:rPr>
+                <w:rFonts w:ascii="Times New Roman" w:eastAsia="Times New Roman" w:hAnsi="Times New Roman" w:cs="Times New Roman"/>
+                <w:sz w:val="24"/>
+                <w:szCs w:val="24"/>
+                <w:lang w:eastAsia="es-CO"/>
+              </w:rPr>
+              <w:t>Presentación de la biblioteca.</w:t>
+            </w:r>
+          </w:p>
+        </w:tc>
+        <w:tc>
+          <w:tcPr>
+            <w:tcW w:w="0" w:type="auto"/>
+            <w:tcBorders>
+              <w:top w:val="single" w:sz="8" w:space="0" w:color="000000"/>
+              <w:left w:val="single" w:sz="4" w:space="0" w:color="auto"/>
+              <w:bottom w:val="single" w:sz="8" w:space="0" w:color="000000"/>
+              <w:right w:val="single" w:sz="8" w:space="0" w:color="000000"/>
+            </w:tcBorders>
+            <w:tcMar>
+              <w:top w:w="100" w:type="dxa"/>
+              <w:left w:w="100" w:type="dxa"/>
+              <w:bottom w:w="100" w:type="dxa"/>
+              <w:right w:w="100" w:type="dxa"/>
+            </w:tcMar>
+          </w:tcPr>
+          <w:p>
+            <w:pPr>
+              <w:spacing w:after="0" w:line="240" w:lineRule="auto"/>
+              <w:rPr>
+                <w:rFonts w:ascii="Times New Roman" w:eastAsia="Times New Roman" w:hAnsi="Times New Roman" w:cs="Times New Roman"/>
+                <w:kern w:val="0"/>
+                <w:sz w:val="24"/>
+                <w:szCs w:val="24"/>
+                <w:lang w:eastAsia="es-CO"/>
+                <w14:ligatures w14:val="none"/>
+              </w:rPr>
+            </w:pPr>
+            <w:r>
+              <w:rPr>
+                <w:rFonts w:ascii="Times New Roman" w:eastAsia="Times New Roman" w:hAnsi="Times New Roman" w:cs="Times New Roman"/>
+                <w:kern w:val="0"/>
+                <w:sz w:val="24"/>
+                <w:szCs w:val="24"/>
+                <w:lang w:eastAsia="es-CO"/>
+                <w14:ligatures w14:val="none"/>
+              </w:rPr>
+              <w:t>Clase</w:t>
+            </w:r>
+          </w:p>
+          <w:p>
+            <w:pPr>
+              <w:spacing w:after="0" w:line="240" w:lineRule="auto"/>
+              <w:rPr>
+                <w:rFonts w:ascii="Times New Roman" w:eastAsia="Times New Roman" w:hAnsi="Times New Roman" w:cs="Times New Roman"/>
+                <w:kern w:val="0"/>
+                <w:sz w:val="24"/>
+                <w:szCs w:val="24"/>
+                <w:lang w:eastAsia="es-CO"/>
+                <w14:ligatures w14:val="none"/>
+              </w:rPr>
+            </w:pPr>
+            <w:r>
+              <w:rPr>
+                <w:rFonts w:ascii="Times New Roman" w:eastAsia="Times New Roman" w:hAnsi="Times New Roman" w:cs="Times New Roman"/>
+                <w:kern w:val="0"/>
+                <w:sz w:val="24"/>
+                <w:szCs w:val="24"/>
+                <w:lang w:eastAsia="es-CO"/>
+                <w14:ligatures w14:val="none"/>
+              </w:rPr>
+              <w:t>ReadXManager</w:t>
+            </w:r>
+          </w:p>
+        </w:tc>
+        <w:tc>
+          <w:tcPr>
+            <w:tcW w:w="0" w:type="auto"/>
+            <w:tcBorders>
+              <w:top w:val="single" w:sz="8" w:space="0" w:color="000000"/>
+              <w:left w:val="single" w:sz="8" w:space="0" w:color="000000"/>
+              <w:bottom w:val="single" w:sz="8" w:space="0" w:color="000000"/>
+              <w:right w:val="single" w:sz="8" w:space="0" w:color="000000"/>
+            </w:tcBorders>
+            <w:tcMar>
+              <w:top w:w="100" w:type="dxa"/>
+              <w:left w:w="100" w:type="dxa"/>
+              <w:bottom w:w="100" w:type="dxa"/>
+              <w:right w:w="100" w:type="dxa"/>
+            </w:tcMar>
+          </w:tcPr>
+          <w:p>
+            <w:pPr>
+              <w:spacing w:after="0" w:line="240" w:lineRule="auto"/>
+              <w:rPr>
+                <w:rFonts w:ascii="Times New Roman" w:eastAsia="Times New Roman" w:hAnsi="Times New Roman" w:cs="Times New Roman"/>
+                <w:kern w:val="0"/>
+                <w:sz w:val="24"/>
+                <w:szCs w:val="24"/>
+                <w:lang w:eastAsia="es-CO"/>
+                <w14:ligatures w14:val="none"/>
+              </w:rPr>
+            </w:pPr>
+            <w:r>
+              <w:rPr>
+                <w:rFonts w:ascii="Times New Roman" w:eastAsia="Times New Roman" w:hAnsi="Times New Roman" w:cs="Times New Roman"/>
+                <w:kern w:val="0"/>
+                <w:sz w:val="24"/>
+                <w:szCs w:val="24"/>
+                <w:lang w:eastAsia="es-CO"/>
+                <w14:ligatures w14:val="none"/>
+              </w:rPr>
+              <w:t>productsLibrary()</w:t>
+            </w:r>
+          </w:p>
+        </w:tc>
+      </w:tr>
+      <w:tr>
+        <w:trPr>
+          <w:trHeight w:val="420"/>
+        </w:trPr>
+        <w:tc>
+          <w:tcPr>
+            <w:tcW w:w="0" w:type="auto"/>
+            <w:vMerge/>
+            <w:tcBorders>
+              <w:left w:val="single" w:sz="4" w:space="0" w:color="auto"/>
+              <w:right w:val="single" w:sz="4" w:space="0" w:color="auto"/>
+            </w:tcBorders>
+            <w:tcMar>
+              <w:top w:w="100" w:type="dxa"/>
+              <w:left w:w="100" w:type="dxa"/>
+              <w:bottom w:w="100" w:type="dxa"/>
+              <w:right w:w="100" w:type="dxa"/>
+            </w:tcMar>
+          </w:tcPr>
+          <w:p>
+            <w:pPr>
+              <w:spacing w:after="0" w:line="240" w:lineRule="auto"/>
+              <w:rPr>
+                <w:rFonts w:ascii="Times New Roman" w:eastAsia="Times New Roman" w:hAnsi="Times New Roman" w:cs="Times New Roman"/>
+                <w:kern w:val="0"/>
+                <w:sz w:val="24"/>
+                <w:szCs w:val="24"/>
+                <w:lang w:eastAsia="es-CO"/>
+                <w14:ligatures w14:val="none"/>
+              </w:rPr>
+            </w:pPr>
+          </w:p>
+        </w:tc>
+        <w:tc>
+          <w:tcPr>
+            <w:tcW w:w="0" w:type="auto"/>
+            <w:tcBorders>
+              <w:top w:val="single" w:sz="8" w:space="0" w:color="000000"/>
+              <w:left w:val="single" w:sz="4" w:space="0" w:color="auto"/>
+              <w:bottom w:val="single" w:sz="8" w:space="0" w:color="000000"/>
+              <w:right w:val="single" w:sz="8" w:space="0" w:color="000000"/>
+            </w:tcBorders>
+            <w:tcMar>
+              <w:top w:w="100" w:type="dxa"/>
+              <w:left w:w="100" w:type="dxa"/>
+              <w:bottom w:w="100" w:type="dxa"/>
+              <w:right w:w="100" w:type="dxa"/>
+            </w:tcMar>
+          </w:tcPr>
+          <w:p>
+            <w:pPr>
+              <w:spacing w:after="0" w:line="240" w:lineRule="auto"/>
+              <w:rPr>
+                <w:rFonts w:ascii="Times New Roman" w:eastAsia="Times New Roman" w:hAnsi="Times New Roman" w:cs="Times New Roman"/>
+                <w:kern w:val="0"/>
+                <w:sz w:val="24"/>
+                <w:szCs w:val="24"/>
+                <w:lang w:eastAsia="es-CO"/>
+                <w14:ligatures w14:val="none"/>
+              </w:rPr>
+            </w:pPr>
+            <w:r>
+              <w:rPr>
+                <w:rFonts w:ascii="Times New Roman" w:eastAsia="Times New Roman" w:hAnsi="Times New Roman" w:cs="Times New Roman"/>
+                <w:kern w:val="0"/>
+                <w:sz w:val="24"/>
+                <w:szCs w:val="24"/>
+                <w:lang w:eastAsia="es-CO"/>
+                <w14:ligatures w14:val="none"/>
+              </w:rPr>
+              <w:t>Clase</w:t>
+            </w:r>
+          </w:p>
+          <w:p>
+            <w:pPr>
+              <w:spacing w:after="0" w:line="240" w:lineRule="auto"/>
+              <w:rPr>
+                <w:rFonts w:ascii="Times New Roman" w:eastAsia="Times New Roman" w:hAnsi="Times New Roman" w:cs="Times New Roman"/>
+                <w:kern w:val="0"/>
+                <w:sz w:val="24"/>
+                <w:szCs w:val="24"/>
+                <w:lang w:eastAsia="es-CO"/>
+                <w14:ligatures w14:val="none"/>
+              </w:rPr>
+            </w:pPr>
+            <w:r>
+              <w:rPr>
+                <w:rFonts w:ascii="Times New Roman" w:eastAsia="Times New Roman" w:hAnsi="Times New Roman" w:cs="Times New Roman"/>
+                <w:kern w:val="0"/>
+                <w:sz w:val="24"/>
+                <w:szCs w:val="24"/>
+                <w:lang w:eastAsia="es-CO"/>
+                <w14:ligatures w14:val="none"/>
+              </w:rPr>
+              <w:t>ReadXCompany</w:t>
+            </w:r>
+          </w:p>
+        </w:tc>
+        <w:tc>
+          <w:tcPr>
+            <w:tcW w:w="0" w:type="auto"/>
+            <w:tcBorders>
+              <w:top w:val="single" w:sz="8" w:space="0" w:color="000000"/>
+              <w:left w:val="single" w:sz="8" w:space="0" w:color="000000"/>
+              <w:bottom w:val="single" w:sz="8" w:space="0" w:color="000000"/>
+              <w:right w:val="single" w:sz="8" w:space="0" w:color="000000"/>
+            </w:tcBorders>
+            <w:tcMar>
+              <w:top w:w="100" w:type="dxa"/>
+              <w:left w:w="100" w:type="dxa"/>
+              <w:bottom w:w="100" w:type="dxa"/>
+              <w:right w:w="100" w:type="dxa"/>
+            </w:tcMar>
+          </w:tcPr>
+          <w:p>
+            <w:pPr>
+              <w:spacing w:after="0" w:line="240" w:lineRule="auto"/>
+              <w:rPr>
+                <w:rFonts w:ascii="Times New Roman" w:eastAsia="Times New Roman" w:hAnsi="Times New Roman" w:cs="Times New Roman"/>
+                <w:kern w:val="0"/>
+                <w:sz w:val="24"/>
+                <w:szCs w:val="24"/>
+                <w:lang w:val="en-US" w:eastAsia="es-CO"/>
+                <w14:ligatures w14:val="none"/>
+              </w:rPr>
+            </w:pPr>
+            <w:r>
+              <w:rPr>
+                <w:rFonts w:ascii="Times New Roman" w:eastAsia="Times New Roman" w:hAnsi="Times New Roman" w:cs="Times New Roman"/>
+                <w:kern w:val="0"/>
+                <w:sz w:val="24"/>
+                <w:szCs w:val="24"/>
+                <w:lang w:val="en-US" w:eastAsia="es-CO"/>
+                <w14:ligatures w14:val="none"/>
+              </w:rPr>
+              <w:t>productsLibrary(String idUser, int libraryPag)</w:t>
+            </w:r>
+          </w:p>
+        </w:tc>
+      </w:tr>
+      <w:tr>
+        <w:trPr>
+          <w:trHeight w:val="420"/>
+        </w:trPr>
+        <w:tc>
+          <w:tcPr>
+            <w:tcW w:w="0" w:type="auto"/>
+            <w:tcBorders>
+              <w:left w:val="single" w:sz="4" w:space="0" w:color="auto"/>
+              <w:right w:val="single" w:sz="4" w:space="0" w:color="auto"/>
+            </w:tcBorders>
+            <w:tcMar>
+              <w:top w:w="100" w:type="dxa"/>
+              <w:left w:w="100" w:type="dxa"/>
+              <w:bottom w:w="100" w:type="dxa"/>
+              <w:right w:w="100" w:type="dxa"/>
+            </w:tcMar>
+          </w:tcPr>
+          <w:p>
+            <w:pPr>
+              <w:spacing w:after="0" w:line="240" w:lineRule="auto"/>
+              <w:rPr>
+                <w:rFonts w:ascii="Times New Roman" w:eastAsia="Times New Roman" w:hAnsi="Times New Roman" w:cs="Times New Roman"/>
+                <w:kern w:val="0"/>
+                <w:sz w:val="24"/>
+                <w:szCs w:val="24"/>
+                <w:lang w:eastAsia="es-CO"/>
+                <w14:ligatures w14:val="none"/>
+              </w:rPr>
+            </w:pPr>
+          </w:p>
+        </w:tc>
+        <w:tc>
+          <w:tcPr>
+            <w:tcW w:w="0" w:type="auto"/>
+            <w:tcBorders>
+              <w:top w:val="single" w:sz="8" w:space="0" w:color="000000"/>
+              <w:left w:val="single" w:sz="4" w:space="0" w:color="auto"/>
+              <w:bottom w:val="single" w:sz="8" w:space="0" w:color="000000"/>
+              <w:right w:val="single" w:sz="8" w:space="0" w:color="000000"/>
+            </w:tcBorders>
+            <w:tcMar>
+              <w:top w:w="100" w:type="dxa"/>
+              <w:left w:w="100" w:type="dxa"/>
+              <w:bottom w:w="100" w:type="dxa"/>
+              <w:right w:w="100" w:type="dxa"/>
+            </w:tcMar>
+          </w:tcPr>
+          <w:p>
+            <w:pPr>
+              <w:spacing w:after="0" w:line="240" w:lineRule="auto"/>
+              <w:rPr>
+                <w:rFonts w:ascii="Times New Roman" w:eastAsia="Times New Roman" w:hAnsi="Times New Roman" w:cs="Times New Roman"/>
+                <w:kern w:val="0"/>
+                <w:sz w:val="24"/>
+                <w:szCs w:val="24"/>
+                <w:lang w:eastAsia="es-CO"/>
+                <w14:ligatures w14:val="none"/>
+              </w:rPr>
+            </w:pPr>
+            <w:r>
+              <w:rPr>
+                <w:rFonts w:ascii="Times New Roman" w:eastAsia="Times New Roman" w:hAnsi="Times New Roman" w:cs="Times New Roman"/>
+                <w:kern w:val="0"/>
+                <w:sz w:val="24"/>
+                <w:szCs w:val="24"/>
+                <w:lang w:eastAsia="es-CO"/>
+                <w14:ligatures w14:val="none"/>
+              </w:rPr>
+              <w:t>Clase</w:t>
+            </w:r>
+          </w:p>
+          <w:p>
+            <w:pPr>
+              <w:spacing w:after="0" w:line="240" w:lineRule="auto"/>
+              <w:rPr>
+                <w:rFonts w:ascii="Times New Roman" w:eastAsia="Times New Roman" w:hAnsi="Times New Roman" w:cs="Times New Roman"/>
+                <w:kern w:val="0"/>
+                <w:sz w:val="24"/>
+                <w:szCs w:val="24"/>
+                <w:lang w:eastAsia="es-CO"/>
+                <w14:ligatures w14:val="none"/>
+              </w:rPr>
+            </w:pPr>
+            <w:r>
+              <w:rPr>
+                <w:rFonts w:ascii="Times New Roman" w:eastAsia="Times New Roman" w:hAnsi="Times New Roman" w:cs="Times New Roman"/>
+                <w:kern w:val="0"/>
+                <w:sz w:val="24"/>
+                <w:szCs w:val="24"/>
+                <w:lang w:eastAsia="es-CO"/>
+                <w14:ligatures w14:val="none"/>
+              </w:rPr>
+              <w:t>User</w:t>
+            </w:r>
+          </w:p>
+        </w:tc>
+        <w:tc>
+          <w:tcPr>
+            <w:tcW w:w="0" w:type="auto"/>
+            <w:tcBorders>
+              <w:top w:val="single" w:sz="8" w:space="0" w:color="000000"/>
+              <w:left w:val="single" w:sz="8" w:space="0" w:color="000000"/>
+              <w:bottom w:val="single" w:sz="8" w:space="0" w:color="000000"/>
+              <w:right w:val="single" w:sz="8" w:space="0" w:color="000000"/>
+            </w:tcBorders>
+            <w:tcMar>
+              <w:top w:w="100" w:type="dxa"/>
+              <w:left w:w="100" w:type="dxa"/>
+              <w:bottom w:w="100" w:type="dxa"/>
+              <w:right w:w="100" w:type="dxa"/>
+            </w:tcMar>
+          </w:tcPr>
+          <w:p>
+            <w:pPr>
+              <w:spacing w:after="0" w:line="240" w:lineRule="auto"/>
+              <w:rPr>
+                <w:rFonts w:ascii="Times New Roman" w:eastAsia="Times New Roman" w:hAnsi="Times New Roman" w:cs="Times New Roman"/>
+                <w:kern w:val="0"/>
+                <w:sz w:val="24"/>
+                <w:szCs w:val="24"/>
+                <w:lang w:val="en-US" w:eastAsia="es-CO"/>
+                <w14:ligatures w14:val="none"/>
+              </w:rPr>
+            </w:pPr>
+            <w:r>
+              <w:rPr>
+                <w:rFonts w:ascii="Times New Roman" w:eastAsia="Times New Roman" w:hAnsi="Times New Roman" w:cs="Times New Roman"/>
+                <w:kern w:val="0"/>
+                <w:sz w:val="24"/>
+                <w:szCs w:val="24"/>
+                <w:lang w:val="en-US" w:eastAsia="es-CO"/>
+                <w14:ligatures w14:val="none"/>
+              </w:rPr>
+              <w:t>productsLibrary(int libraryPag)</w:t>
+            </w:r>
+          </w:p>
+        </w:tc>
+      </w:tr>
+      <w:tr>
+        <w:trPr>
+          <w:trHeight w:val="420"/>
+        </w:trPr>
+        <w:tc>
+          <w:tcPr>
+            <w:tcW w:w="0" w:type="auto"/>
+            <w:tcBorders>
               <w:left w:val="single" w:sz="4" w:space="0" w:color="auto"/>
               <w:bottom w:val="single" w:sz="4" w:space="0" w:color="auto"/>
               <w:right w:val="single" w:sz="4" w:space="0" w:color="auto"/>
@@ -5325,65 +6545,19 @@
               <w:bottom w:w="100" w:type="dxa"/>
               <w:right w:w="100" w:type="dxa"/>
             </w:tcMar>
-            <w:hideMark/>
-          </w:tcPr>
-          <w:p>
-            <w:pPr>
-              <w:spacing w:after="0" w:line="240" w:lineRule="auto"/>
-              <w:rPr>
-                <w:rFonts w:ascii="Times New Roman" w:eastAsia="Times New Roman" w:hAnsi="Times New Roman" w:cs="Times New Roman"/>
-                <w:kern w:val="0"/>
-                <w:sz w:val="24"/>
-                <w:szCs w:val="24"/>
-                <w:u w:val="single"/>
-                <w:lang w:eastAsia="es-CO"/>
-                <w14:ligatures w14:val="none"/>
-              </w:rPr>
-            </w:pPr>
-            <w:r>
-              <w:rPr>
-                <w:rFonts w:ascii="Times New Roman" w:eastAsia="Times New Roman" w:hAnsi="Times New Roman" w:cs="Times New Roman"/>
-                <w:kern w:val="0"/>
-                <w:sz w:val="24"/>
-                <w:szCs w:val="24"/>
-                <w:lang w:eastAsia="es-CO"/>
-                <w14:ligatures w14:val="none"/>
-              </w:rPr>
-              <w:t>ReqFunc</w:t>
-            </w:r>
-            <w:r>
-              <w:rPr>
-                <w:rFonts w:ascii="Times New Roman" w:eastAsia="Times New Roman" w:hAnsi="Times New Roman" w:cs="Times New Roman"/>
-                <w:kern w:val="0"/>
-                <w:sz w:val="24"/>
-                <w:szCs w:val="24"/>
-                <w:lang w:eastAsia="es-CO"/>
-                <w14:ligatures w14:val="none"/>
-              </w:rPr>
-              <w:t>5</w:t>
-            </w:r>
-          </w:p>
-          <w:p>
-            <w:pPr>
-              <w:spacing w:after="0" w:line="240" w:lineRule="auto"/>
-              <w:rPr>
-                <w:rFonts w:ascii="Times New Roman" w:eastAsia="Times New Roman" w:hAnsi="Times New Roman" w:cs="Times New Roman"/>
-                <w:kern w:val="0"/>
-                <w:sz w:val="24"/>
-                <w:szCs w:val="24"/>
-                <w:lang w:eastAsia="es-CO"/>
-                <w14:ligatures w14:val="none"/>
-              </w:rPr>
-            </w:pPr>
-            <w:r>
-              <w:rPr>
-                <w:rFonts w:ascii="Times New Roman" w:eastAsia="Times New Roman" w:hAnsi="Times New Roman" w:cs="Times New Roman"/>
-                <w:sz w:val="24"/>
-                <w:szCs w:val="24"/>
-                <w:lang w:eastAsia="es-CO"/>
-              </w:rPr>
-              <w:t>Presentación de la biblioteca.</w:t>
-            </w:r>
+          </w:tcPr>
+          <w:p>
+            <w:pPr>
+              <w:spacing w:after="0" w:line="240" w:lineRule="auto"/>
+              <w:rPr>
+                <w:rFonts w:ascii="Times New Roman" w:eastAsia="Times New Roman" w:hAnsi="Times New Roman" w:cs="Times New Roman"/>
+                <w:kern w:val="0"/>
+                <w:sz w:val="24"/>
+                <w:szCs w:val="24"/>
+                <w:lang w:eastAsia="es-CO"/>
+                <w14:ligatures w14:val="none"/>
+              </w:rPr>
+            </w:pPr>
           </w:p>
         </w:tc>
         <w:tc>
@@ -5414,36 +6588,82 @@
                 <w14:ligatures w14:val="none"/>
               </w:rPr>
             </w:pPr>
-          </w:p>
-        </w:tc>
-        <w:tc>
-          <w:tcPr>
-            <w:tcW w:w="0" w:type="auto"/>
-            <w:tcBorders>
-              <w:top w:val="single" w:sz="8" w:space="0" w:color="000000"/>
-              <w:left w:val="single" w:sz="8" w:space="0" w:color="000000"/>
-              <w:bottom w:val="single" w:sz="8" w:space="0" w:color="000000"/>
-              <w:right w:val="single" w:sz="8" w:space="0" w:color="000000"/>
-            </w:tcBorders>
-            <w:tcMar>
-              <w:top w:w="100" w:type="dxa"/>
-              <w:left w:w="100" w:type="dxa"/>
-              <w:bottom w:w="100" w:type="dxa"/>
-              <w:right w:w="100" w:type="dxa"/>
-            </w:tcMar>
-          </w:tcPr>
-          <w:p>
-            <w:pPr>
-              <w:spacing w:after="0" w:line="240" w:lineRule="auto"/>
-              <w:rPr>
-                <w:rFonts w:ascii="Times New Roman" w:eastAsia="Times New Roman" w:hAnsi="Times New Roman" w:cs="Times New Roman"/>
-                <w:kern w:val="0"/>
-                <w:sz w:val="24"/>
-                <w:szCs w:val="24"/>
-                <w:lang w:eastAsia="es-CO"/>
-                <w14:ligatures w14:val="none"/>
-              </w:rPr>
-            </w:pPr>
+            <w:r>
+              <w:rPr>
+                <w:rFonts w:ascii="Times New Roman" w:eastAsia="Times New Roman" w:hAnsi="Times New Roman" w:cs="Times New Roman"/>
+                <w:kern w:val="0"/>
+                <w:sz w:val="24"/>
+                <w:szCs w:val="24"/>
+                <w:lang w:eastAsia="es-CO"/>
+                <w14:ligatures w14:val="none"/>
+              </w:rPr>
+              <w:t>Clase</w:t>
+            </w:r>
+          </w:p>
+          <w:p>
+            <w:pPr>
+              <w:spacing w:after="0" w:line="240" w:lineRule="auto"/>
+              <w:rPr>
+                <w:rFonts w:ascii="Times New Roman" w:eastAsia="Times New Roman" w:hAnsi="Times New Roman" w:cs="Times New Roman"/>
+                <w:kern w:val="0"/>
+                <w:sz w:val="24"/>
+                <w:szCs w:val="24"/>
+                <w:lang w:eastAsia="es-CO"/>
+                <w14:ligatures w14:val="none"/>
+              </w:rPr>
+            </w:pPr>
+            <w:r>
+              <w:rPr>
+                <w:rFonts w:ascii="Times New Roman" w:eastAsia="Times New Roman" w:hAnsi="Times New Roman" w:cs="Times New Roman"/>
+                <w:kern w:val="0"/>
+                <w:sz w:val="24"/>
+                <w:szCs w:val="24"/>
+                <w:lang w:eastAsia="es-CO"/>
+                <w14:ligatures w14:val="none"/>
+              </w:rPr>
+              <w:t>Section</w:t>
+            </w:r>
+          </w:p>
+        </w:tc>
+        <w:tc>
+          <w:tcPr>
+            <w:tcW w:w="0" w:type="auto"/>
+            <w:tcBorders>
+              <w:top w:val="single" w:sz="8" w:space="0" w:color="000000"/>
+              <w:left w:val="single" w:sz="8" w:space="0" w:color="000000"/>
+              <w:bottom w:val="single" w:sz="8" w:space="0" w:color="000000"/>
+              <w:right w:val="single" w:sz="8" w:space="0" w:color="000000"/>
+            </w:tcBorders>
+            <w:tcMar>
+              <w:top w:w="100" w:type="dxa"/>
+              <w:left w:w="100" w:type="dxa"/>
+              <w:bottom w:w="100" w:type="dxa"/>
+              <w:right w:w="100" w:type="dxa"/>
+            </w:tcMar>
+          </w:tcPr>
+          <w:p>
+            <w:pPr>
+              <w:spacing w:after="0" w:line="240" w:lineRule="auto"/>
+              <w:rPr>
+                <w:rFonts w:ascii="Times New Roman" w:eastAsia="Times New Roman" w:hAnsi="Times New Roman" w:cs="Times New Roman"/>
+                <w:kern w:val="0"/>
+                <w:sz w:val="24"/>
+                <w:szCs w:val="24"/>
+                <w:lang w:val="en-US" w:eastAsia="es-CO"/>
+                <w14:ligatures w14:val="none"/>
+              </w:rPr>
+            </w:pPr>
+            <w:r>
+              <w:rPr>
+                <w:rFonts w:ascii="Times New Roman" w:eastAsia="Times New Roman" w:hAnsi="Times New Roman" w:cs="Times New Roman"/>
+                <w:kern w:val="0"/>
+                <w:sz w:val="24"/>
+                <w:szCs w:val="24"/>
+                <w:lang w:val="en-US" w:eastAsia="es-CO"/>
+                <w14:ligatures w14:val="none"/>
+              </w:rPr>
+              <w:t>productsLibrary()</w:t>
+            </w:r>
           </w:p>
         </w:tc>
       </w:tr>
@@ -5513,7 +6733,6 @@
                 <w:lang w:eastAsia="es-CO"/>
                 <w14:ligatures w14:val="none"/>
               </w:rPr>
-              <w:lastRenderedPageBreak/>
               <w:t>Requerimiento Funcional</w:t>
             </w:r>
           </w:p>
@@ -6503,8 +7722,207 @@
         <w:tc>
           <w:tcPr>
             <w:tcW w:w="0" w:type="auto"/>
+            <w:vMerge w:val="restart"/>
             <w:tcBorders>
               <w:top w:val="single" w:sz="4" w:space="0" w:color="auto"/>
+              <w:left w:val="single" w:sz="4" w:space="0" w:color="auto"/>
+              <w:right w:val="single" w:sz="4" w:space="0" w:color="auto"/>
+            </w:tcBorders>
+            <w:tcMar>
+              <w:top w:w="100" w:type="dxa"/>
+              <w:left w:w="100" w:type="dxa"/>
+              <w:bottom w:w="100" w:type="dxa"/>
+              <w:right w:w="100" w:type="dxa"/>
+            </w:tcMar>
+            <w:hideMark/>
+          </w:tcPr>
+          <w:p>
+            <w:pPr>
+              <w:spacing w:after="0" w:line="240" w:lineRule="auto"/>
+              <w:rPr>
+                <w:rFonts w:ascii="Times New Roman" w:eastAsia="Times New Roman" w:hAnsi="Times New Roman" w:cs="Times New Roman"/>
+                <w:kern w:val="0"/>
+                <w:sz w:val="24"/>
+                <w:szCs w:val="24"/>
+                <w:lang w:eastAsia="es-CO"/>
+                <w14:ligatures w14:val="none"/>
+              </w:rPr>
+            </w:pPr>
+            <w:r>
+              <w:rPr>
+                <w:rFonts w:ascii="Times New Roman" w:eastAsia="Times New Roman" w:hAnsi="Times New Roman" w:cs="Times New Roman"/>
+                <w:kern w:val="0"/>
+                <w:sz w:val="24"/>
+                <w:szCs w:val="24"/>
+                <w:lang w:eastAsia="es-CO"/>
+                <w14:ligatures w14:val="none"/>
+              </w:rPr>
+              <w:t>ReqFunc</w:t>
+            </w:r>
+            <w:r>
+              <w:rPr>
+                <w:rFonts w:ascii="Times New Roman" w:eastAsia="Times New Roman" w:hAnsi="Times New Roman" w:cs="Times New Roman"/>
+                <w:kern w:val="0"/>
+                <w:sz w:val="24"/>
+                <w:szCs w:val="24"/>
+                <w:lang w:eastAsia="es-CO"/>
+                <w14:ligatures w14:val="none"/>
+              </w:rPr>
+              <w:t>7</w:t>
+            </w:r>
+          </w:p>
+          <w:p>
+            <w:pPr>
+              <w:spacing w:after="0" w:line="240" w:lineRule="auto"/>
+              <w:rPr>
+                <w:rFonts w:ascii="Times New Roman" w:eastAsia="Times New Roman" w:hAnsi="Times New Roman" w:cs="Times New Roman"/>
+                <w:kern w:val="0"/>
+                <w:sz w:val="24"/>
+                <w:szCs w:val="24"/>
+                <w:lang w:eastAsia="es-CO"/>
+                <w14:ligatures w14:val="none"/>
+              </w:rPr>
+            </w:pPr>
+            <w:r>
+              <w:rPr>
+                <w:rFonts w:ascii="Times New Roman" w:eastAsia="Times New Roman" w:hAnsi="Times New Roman" w:cs="Times New Roman"/>
+                <w:sz w:val="24"/>
+                <w:szCs w:val="24"/>
+                <w:lang w:eastAsia="es-CO"/>
+              </w:rPr>
+              <w:t>Generación de reportes.</w:t>
+            </w:r>
+          </w:p>
+          <w:p>
+            <w:pPr>
+              <w:spacing w:after="0" w:line="240" w:lineRule="auto"/>
+              <w:rPr>
+                <w:rFonts w:ascii="Times New Roman" w:eastAsia="Times New Roman" w:hAnsi="Times New Roman" w:cs="Times New Roman"/>
+                <w:kern w:val="0"/>
+                <w:sz w:val="24"/>
+                <w:szCs w:val="24"/>
+                <w:lang w:eastAsia="es-CO"/>
+                <w14:ligatures w14:val="none"/>
+              </w:rPr>
+            </w:pPr>
+          </w:p>
+        </w:tc>
+        <w:tc>
+          <w:tcPr>
+            <w:tcW w:w="0" w:type="auto"/>
+            <w:tcBorders>
+              <w:top w:val="single" w:sz="8" w:space="0" w:color="000000"/>
+              <w:left w:val="single" w:sz="4" w:space="0" w:color="auto"/>
+              <w:bottom w:val="single" w:sz="8" w:space="0" w:color="000000"/>
+              <w:right w:val="single" w:sz="8" w:space="0" w:color="000000"/>
+            </w:tcBorders>
+            <w:tcMar>
+              <w:top w:w="100" w:type="dxa"/>
+              <w:left w:w="100" w:type="dxa"/>
+              <w:bottom w:w="100" w:type="dxa"/>
+              <w:right w:w="100" w:type="dxa"/>
+            </w:tcMar>
+          </w:tcPr>
+          <w:p>
+            <w:pPr>
+              <w:spacing w:after="0" w:line="240" w:lineRule="auto"/>
+              <w:rPr>
+                <w:rFonts w:ascii="Times New Roman" w:eastAsia="Times New Roman" w:hAnsi="Times New Roman" w:cs="Times New Roman"/>
+                <w:kern w:val="0"/>
+                <w:sz w:val="24"/>
+                <w:szCs w:val="24"/>
+                <w:lang w:eastAsia="es-CO"/>
+                <w14:ligatures w14:val="none"/>
+              </w:rPr>
+            </w:pPr>
+            <w:r>
+              <w:rPr>
+                <w:rFonts w:ascii="Times New Roman" w:eastAsia="Times New Roman" w:hAnsi="Times New Roman" w:cs="Times New Roman"/>
+                <w:kern w:val="0"/>
+                <w:sz w:val="24"/>
+                <w:szCs w:val="24"/>
+                <w:lang w:eastAsia="es-CO"/>
+                <w14:ligatures w14:val="none"/>
+              </w:rPr>
+              <w:t>Clase</w:t>
+            </w:r>
+          </w:p>
+          <w:p>
+            <w:pPr>
+              <w:spacing w:after="0" w:line="240" w:lineRule="auto"/>
+              <w:rPr>
+                <w:rFonts w:ascii="Times New Roman" w:eastAsia="Times New Roman" w:hAnsi="Times New Roman" w:cs="Times New Roman"/>
+                <w:kern w:val="0"/>
+                <w:sz w:val="24"/>
+                <w:szCs w:val="24"/>
+                <w:lang w:eastAsia="es-CO"/>
+                <w14:ligatures w14:val="none"/>
+              </w:rPr>
+            </w:pPr>
+            <w:r>
+              <w:rPr>
+                <w:rFonts w:ascii="Times New Roman" w:eastAsia="Times New Roman" w:hAnsi="Times New Roman" w:cs="Times New Roman"/>
+                <w:kern w:val="0"/>
+                <w:sz w:val="24"/>
+                <w:szCs w:val="24"/>
+                <w:lang w:eastAsia="es-CO"/>
+                <w14:ligatures w14:val="none"/>
+              </w:rPr>
+              <w:t>ReadXManager</w:t>
+            </w:r>
+          </w:p>
+        </w:tc>
+        <w:tc>
+          <w:tcPr>
+            <w:tcW w:w="0" w:type="auto"/>
+            <w:tcBorders>
+              <w:top w:val="single" w:sz="8" w:space="0" w:color="000000"/>
+              <w:left w:val="single" w:sz="8" w:space="0" w:color="000000"/>
+              <w:bottom w:val="single" w:sz="8" w:space="0" w:color="000000"/>
+              <w:right w:val="single" w:sz="8" w:space="0" w:color="000000"/>
+            </w:tcBorders>
+            <w:tcMar>
+              <w:top w:w="100" w:type="dxa"/>
+              <w:left w:w="100" w:type="dxa"/>
+              <w:bottom w:w="100" w:type="dxa"/>
+              <w:right w:w="100" w:type="dxa"/>
+            </w:tcMar>
+          </w:tcPr>
+          <w:p>
+            <w:pPr>
+              <w:spacing w:after="0" w:line="240" w:lineRule="auto"/>
+              <w:rPr>
+                <w:rFonts w:ascii="Times New Roman" w:eastAsia="Times New Roman" w:hAnsi="Times New Roman" w:cs="Times New Roman"/>
+                <w:kern w:val="0"/>
+                <w:sz w:val="24"/>
+                <w:szCs w:val="24"/>
+                <w:lang w:eastAsia="es-CO"/>
+                <w14:ligatures w14:val="none"/>
+              </w:rPr>
+            </w:pPr>
+            <w:r>
+              <w:rPr>
+                <w:rFonts w:ascii="Times New Roman" w:eastAsia="Times New Roman" w:hAnsi="Times New Roman" w:cs="Times New Roman"/>
+                <w:kern w:val="0"/>
+                <w:sz w:val="24"/>
+                <w:szCs w:val="24"/>
+                <w:lang w:eastAsia="es-CO"/>
+                <w14:ligatures w14:val="none"/>
+              </w:rPr>
+              <w:t>generateReports()</w:t>
+            </w:r>
+          </w:p>
+        </w:tc>
+      </w:tr>
+      <w:tr>
+        <w:trPr>
+          <w:trHeight w:val="420"/>
+        </w:trPr>
+        <w:tc>
+          <w:tcPr>
+            <w:tcW w:w="0" w:type="auto"/>
+            <w:vMerge/>
+            <w:tcBorders>
               <w:left w:val="single" w:sz="4" w:space="0" w:color="auto"/>
               <w:bottom w:val="single" w:sz="4" w:space="0" w:color="auto"/>
               <w:right w:val="single" w:sz="4" w:space="0" w:color="auto"/>
@@ -6515,65 +7933,7 @@
               <w:bottom w:w="100" w:type="dxa"/>
               <w:right w:w="100" w:type="dxa"/>
             </w:tcMar>
-            <w:hideMark/>
-          </w:tcPr>
-          <w:p>
-            <w:pPr>
-              <w:spacing w:after="0" w:line="240" w:lineRule="auto"/>
-              <w:rPr>
-                <w:rFonts w:ascii="Times New Roman" w:eastAsia="Times New Roman" w:hAnsi="Times New Roman" w:cs="Times New Roman"/>
-                <w:kern w:val="0"/>
-                <w:sz w:val="24"/>
-                <w:szCs w:val="24"/>
-                <w:lang w:eastAsia="es-CO"/>
-                <w14:ligatures w14:val="none"/>
-              </w:rPr>
-            </w:pPr>
-            <w:r>
-              <w:rPr>
-                <w:rFonts w:ascii="Times New Roman" w:eastAsia="Times New Roman" w:hAnsi="Times New Roman" w:cs="Times New Roman"/>
-                <w:kern w:val="0"/>
-                <w:sz w:val="24"/>
-                <w:szCs w:val="24"/>
-                <w:lang w:eastAsia="es-CO"/>
-                <w14:ligatures w14:val="none"/>
-              </w:rPr>
-              <w:t>ReqFunc</w:t>
-            </w:r>
-            <w:r>
-              <w:rPr>
-                <w:rFonts w:ascii="Times New Roman" w:eastAsia="Times New Roman" w:hAnsi="Times New Roman" w:cs="Times New Roman"/>
-                <w:kern w:val="0"/>
-                <w:sz w:val="24"/>
-                <w:szCs w:val="24"/>
-                <w:lang w:eastAsia="es-CO"/>
-                <w14:ligatures w14:val="none"/>
-              </w:rPr>
-              <w:t>7</w:t>
-            </w:r>
-          </w:p>
-          <w:p>
-            <w:pPr>
-              <w:spacing w:after="0" w:line="240" w:lineRule="auto"/>
-              <w:rPr>
-                <w:rFonts w:ascii="Times New Roman" w:eastAsia="Times New Roman" w:hAnsi="Times New Roman" w:cs="Times New Roman"/>
-                <w:kern w:val="0"/>
-                <w:sz w:val="24"/>
-                <w:szCs w:val="24"/>
-                <w:lang w:eastAsia="es-CO"/>
-                <w14:ligatures w14:val="none"/>
-              </w:rPr>
-            </w:pPr>
-            <w:r>
-              <w:rPr>
-                <w:rFonts w:ascii="Times New Roman" w:eastAsia="Times New Roman" w:hAnsi="Times New Roman" w:cs="Times New Roman"/>
-                <w:sz w:val="24"/>
-                <w:szCs w:val="24"/>
-                <w:lang w:eastAsia="es-CO"/>
-              </w:rPr>
-              <w:t>Generación de reportes.</w:t>
-            </w:r>
-          </w:p>
+          </w:tcPr>
           <w:p>
             <w:pPr>
               <w:spacing w:after="0" w:line="240" w:lineRule="auto"/>
@@ -6616,36 +7976,83 @@
                 <w14:ligatures w14:val="none"/>
               </w:rPr>
             </w:pPr>
-          </w:p>
-        </w:tc>
-        <w:tc>
-          <w:tcPr>
-            <w:tcW w:w="0" w:type="auto"/>
-            <w:tcBorders>
-              <w:top w:val="single" w:sz="8" w:space="0" w:color="000000"/>
-              <w:left w:val="single" w:sz="8" w:space="0" w:color="000000"/>
-              <w:bottom w:val="single" w:sz="8" w:space="0" w:color="000000"/>
-              <w:right w:val="single" w:sz="8" w:space="0" w:color="000000"/>
-            </w:tcBorders>
-            <w:tcMar>
-              <w:top w:w="100" w:type="dxa"/>
-              <w:left w:w="100" w:type="dxa"/>
-              <w:bottom w:w="100" w:type="dxa"/>
-              <w:right w:w="100" w:type="dxa"/>
-            </w:tcMar>
-          </w:tcPr>
-          <w:p>
-            <w:pPr>
-              <w:spacing w:after="0" w:line="240" w:lineRule="auto"/>
-              <w:rPr>
-                <w:rFonts w:ascii="Times New Roman" w:eastAsia="Times New Roman" w:hAnsi="Times New Roman" w:cs="Times New Roman"/>
-                <w:kern w:val="0"/>
-                <w:sz w:val="24"/>
-                <w:szCs w:val="24"/>
-                <w:lang w:eastAsia="es-CO"/>
-                <w14:ligatures w14:val="none"/>
-              </w:rPr>
-            </w:pPr>
+            <w:r>
+              <w:rPr>
+                <w:rFonts w:ascii="Times New Roman" w:eastAsia="Times New Roman" w:hAnsi="Times New Roman" w:cs="Times New Roman"/>
+                <w:kern w:val="0"/>
+                <w:sz w:val="24"/>
+                <w:szCs w:val="24"/>
+                <w:lang w:eastAsia="es-CO"/>
+                <w14:ligatures w14:val="none"/>
+              </w:rPr>
+              <w:t>Clase</w:t>
+            </w:r>
+          </w:p>
+          <w:p>
+            <w:pPr>
+              <w:spacing w:after="0" w:line="240" w:lineRule="auto"/>
+              <w:rPr>
+                <w:rFonts w:ascii="Times New Roman" w:eastAsia="Times New Roman" w:hAnsi="Times New Roman" w:cs="Times New Roman"/>
+                <w:kern w:val="0"/>
+                <w:sz w:val="24"/>
+                <w:szCs w:val="24"/>
+                <w:lang w:eastAsia="es-CO"/>
+                <w14:ligatures w14:val="none"/>
+              </w:rPr>
+            </w:pPr>
+            <w:r>
+              <w:rPr>
+                <w:rFonts w:ascii="Times New Roman" w:eastAsia="Times New Roman" w:hAnsi="Times New Roman" w:cs="Times New Roman"/>
+                <w:kern w:val="0"/>
+                <w:sz w:val="24"/>
+                <w:szCs w:val="24"/>
+                <w:lang w:eastAsia="es-CO"/>
+                <w14:ligatures w14:val="none"/>
+              </w:rPr>
+              <w:t>ReadXCompany</w:t>
+            </w:r>
+          </w:p>
+        </w:tc>
+        <w:tc>
+          <w:tcPr>
+            <w:tcW w:w="0" w:type="auto"/>
+            <w:tcBorders>
+              <w:top w:val="single" w:sz="8" w:space="0" w:color="000000"/>
+              <w:left w:val="single" w:sz="8" w:space="0" w:color="000000"/>
+              <w:bottom w:val="single" w:sz="8" w:space="0" w:color="000000"/>
+              <w:right w:val="single" w:sz="8" w:space="0" w:color="000000"/>
+            </w:tcBorders>
+            <w:tcMar>
+              <w:top w:w="100" w:type="dxa"/>
+              <w:left w:w="100" w:type="dxa"/>
+              <w:bottom w:w="100" w:type="dxa"/>
+              <w:right w:w="100" w:type="dxa"/>
+            </w:tcMar>
+          </w:tcPr>
+          <w:p>
+            <w:pPr>
+              <w:spacing w:after="0" w:line="240" w:lineRule="auto"/>
+              <w:rPr>
+                <w:rFonts w:ascii="Times New Roman" w:eastAsia="Times New Roman" w:hAnsi="Times New Roman" w:cs="Times New Roman"/>
+                <w:kern w:val="0"/>
+                <w:sz w:val="24"/>
+                <w:szCs w:val="24"/>
+                <w:u w:val="single"/>
+                <w:lang w:eastAsia="es-CO"/>
+                <w14:ligatures w14:val="none"/>
+              </w:rPr>
+            </w:pPr>
+            <w:r>
+              <w:rPr>
+                <w:rFonts w:ascii="Times New Roman" w:eastAsia="Times New Roman" w:hAnsi="Times New Roman" w:cs="Times New Roman"/>
+                <w:kern w:val="0"/>
+                <w:sz w:val="24"/>
+                <w:szCs w:val="24"/>
+                <w:lang w:eastAsia="es-CO"/>
+                <w14:ligatures w14:val="none"/>
+              </w:rPr>
+              <w:t>generateReports()</w:t>
+            </w:r>
           </w:p>
         </w:tc>
       </w:tr>

</xml_diff>